<commit_message>
desarrollando el modelo de las 6d para el sistema
</commit_message>
<xml_diff>
--- a/Tesis-documento.docx
+++ b/Tesis-documento.docx
@@ -179,15 +179,7 @@
           <w:b/>
           <w:sz w:val="28"/>
         </w:rPr>
-        <w:t>UNIVERSIDAD MAYOR DE SAN SIMÓ</w:t>
-      </w:r>
-      <w:r>
-        <w:rPr>
-          <w:rFonts w:ascii="Arial" w:hAnsi="Arial" w:cs="Arial"/>
-          <w:b/>
-          <w:sz w:val="28"/>
-        </w:rPr>
-        <w:t>N</w:t>
+        <w:t>UNIVERSIDAD MAYOR DE SAN SIMÓN</w:t>
       </w:r>
     </w:p>
     <w:p>
@@ -1484,61 +1476,7 @@
         <w:rPr>
           <w:rFonts w:ascii="Arial" w:hAnsi="Arial" w:cs="Arial"/>
         </w:rPr>
-        <w:t xml:space="preserve"> reduzcan el tiempo de desarrollo, manejen estándares y buenas prácticas de desarrollo. </w:t>
-      </w:r>
-      <w:r>
-        <w:rPr>
-          <w:rFonts w:ascii="Arial" w:hAnsi="Arial" w:cs="Arial"/>
-        </w:rPr>
-        <w:t>Es así, como la Facultad Politécnica del Valle Alto</w:t>
-      </w:r>
-      <w:r>
-        <w:rPr>
-          <w:rFonts w:ascii="Arial" w:hAnsi="Arial" w:cs="Arial"/>
-        </w:rPr>
-        <w:t xml:space="preserve"> (FPVA)</w:t>
-      </w:r>
-      <w:r>
-        <w:rPr>
-          <w:rFonts w:ascii="Arial" w:hAnsi="Arial" w:cs="Arial"/>
-        </w:rPr>
-        <w:t xml:space="preserve"> unidad dependiente de la Universidad Mayor de San Simón</w:t>
-      </w:r>
-      <w:r>
-        <w:rPr>
-          <w:rFonts w:ascii="Arial" w:hAnsi="Arial" w:cs="Arial"/>
-        </w:rPr>
-        <w:t xml:space="preserve"> (UMSS)</w:t>
-      </w:r>
-      <w:r>
-        <w:rPr>
-          <w:rFonts w:ascii="Arial" w:hAnsi="Arial" w:cs="Arial"/>
-        </w:rPr>
-        <w:t xml:space="preserve"> patrocino un estudio en que todos concordaban en que los sistemas de información son necesarios para darse a conocer </w:t>
-      </w:r>
-      <w:r>
-        <w:rPr>
-          <w:rFonts w:ascii="Arial" w:hAnsi="Arial" w:cs="Arial"/>
-        </w:rPr>
-        <w:t>en la región. C</w:t>
-      </w:r>
-      <w:r>
-        <w:rPr>
-          <w:rFonts w:ascii="Arial" w:hAnsi="Arial" w:cs="Arial"/>
-        </w:rPr>
-        <w:t>on la participación de las distintas autoridades, se buscó un modelo para medir la actuación de las mismas.</w:t>
-      </w:r>
-      <w:r>
-        <w:rPr>
-          <w:rFonts w:ascii="Arial" w:hAnsi="Arial" w:cs="Arial"/>
-        </w:rPr>
-        <w:t xml:space="preserve"> </w:t>
-      </w:r>
-      <w:r>
-        <w:rPr>
-          <w:rFonts w:ascii="Arial" w:hAnsi="Arial" w:cs="Arial"/>
-        </w:rPr>
-        <w:t>Con la experiencia y conocimientos aportados por los participantes se llegó a un producto final: El Sistema de Manejo y Difusión de Información de la Facultad Politécnica del Valle Alto (FPVA), este sistema nos permite difundir información referente a la FPVA, la cual debe ser accesible, actual y fácilmente modificable.</w:t>
+        <w:t xml:space="preserve"> reduzcan el tiempo de desarrollo, manejen estándares y buenas prácticas de desarrollo. Es así, como la Facultad Politécnica del Valle Alto (FPVA) unidad dependiente de la Universidad Mayor de San Simón (UMSS) patrocino un estudio en que todos concordaban en que los sistemas de información son necesarios para darse a conocer en la región. Con la participación de las distintas autoridades, se buscó un modelo para medir la actuación de las mismas. Con la experiencia y conocimientos aportados por los participantes se llegó a un producto final: El Sistema de Manejo y Difusión de Información de la Facultad Politécnica del Valle Alto (FPVA), este sistema nos permite difundir información referente a la FPVA, la cual debe ser accesible, actual y fácilmente modificable.</w:t>
       </w:r>
       <w:r>
         <w:rPr>
@@ -2579,13 +2517,6 @@
           <w:color w:val="00B050"/>
         </w:rPr>
         <w:tab/>
-      </w:r>
-      <w:r>
-        <w:rPr>
-          <w:rFonts w:ascii="Arial" w:hAnsi="Arial" w:cs="Arial"/>
-          <w:b/>
-          <w:color w:val="00B050"/>
-        </w:rPr>
         <w:t xml:space="preserve">ETAPAS </w:t>
       </w:r>
     </w:p>
@@ -2609,15 +2540,7 @@
           <w:b/>
           <w:color w:val="00B050"/>
         </w:rPr>
-        <w:t>ETAPA 01: DESCRIPCIÓN DEL PROBLEMA</w:t>
-      </w:r>
-      <w:r>
-        <w:rPr>
-          <w:rFonts w:ascii="Arial" w:hAnsi="Arial" w:cs="Arial"/>
-          <w:b/>
-          <w:color w:val="00B050"/>
-        </w:rPr>
-        <w:t xml:space="preserve"> </w:t>
+        <w:t xml:space="preserve">ETAPA 01: DESCRIPCIÓN DEL PROBLEMA </w:t>
       </w:r>
     </w:p>
     <w:p>
@@ -2672,15 +2595,7 @@
           <w:b/>
           <w:color w:val="00B050"/>
         </w:rPr>
-        <w:t>ETAPA 02: DEFINICIÓN DE LA SOLUCIÓN</w:t>
-      </w:r>
-      <w:r>
-        <w:rPr>
-          <w:rFonts w:ascii="Arial" w:hAnsi="Arial" w:cs="Arial"/>
-          <w:b/>
-          <w:color w:val="00B050"/>
-        </w:rPr>
-        <w:t xml:space="preserve"> </w:t>
+        <w:t xml:space="preserve">ETAPA 02: DEFINICIÓN DE LA SOLUCIÓN </w:t>
       </w:r>
     </w:p>
     <w:p>
@@ -2951,8 +2866,6 @@
           <w:rFonts w:ascii="Arial" w:hAnsi="Arial" w:cs="Arial"/>
         </w:rPr>
       </w:pPr>
-      <w:bookmarkStart w:id="0" w:name="_GoBack"/>
-      <w:bookmarkEnd w:id="0"/>
       <w:r>
         <w:rPr>
           <w:rFonts w:ascii="Arial" w:hAnsi="Arial" w:cs="Arial"/>
@@ -2982,13 +2895,7 @@
         <w:rPr>
           <w:rFonts w:ascii="Arial" w:hAnsi="Arial" w:cs="Arial"/>
         </w:rPr>
-        <w:t>(Ilustración 2</w:t>
-      </w:r>
-      <w:r>
-        <w:rPr>
-          <w:rFonts w:ascii="Arial" w:hAnsi="Arial" w:cs="Arial"/>
-        </w:rPr>
-        <w:t>.1 Método de las 6’D)</w:t>
+        <w:t>(Ilustración 2.1 Método de las 6’D)</w:t>
       </w:r>
     </w:p>
     <w:p>
@@ -3020,10 +2927,10 @@
             <v:path o:extrusionok="f" gradientshapeok="t" o:connecttype="rect"/>
             <o:lock v:ext="edit" aspectratio="t"/>
           </v:shapetype>
-          <v:shape id="_x0000_i1025" type="#_x0000_t75" style="width:419.1pt;height:318.55pt" o:ole="">
+          <v:shape id="_x0000_i1025" type="#_x0000_t75" style="width:419.5pt;height:318.7pt" o:ole="">
             <v:imagedata r:id="rId12" o:title=""/>
           </v:shape>
-          <o:OLEObject Type="Embed" ProgID="Visio.Drawing.11" ShapeID="_x0000_i1025" DrawAspect="Content" ObjectID="_1561339869" r:id="rId13"/>
+          <o:OLEObject Type="Embed" ProgID="Visio.Drawing.11" ShapeID="_x0000_i1025" DrawAspect="Content" ObjectID="_1561381344" r:id="rId13"/>
         </w:object>
       </w:r>
     </w:p>
@@ -3153,6 +3060,13 @@
         </w:rPr>
         <w:t>3</w:t>
       </w:r>
+    </w:p>
+    <w:p>
+      <w:pPr>
+        <w:rPr>
+          <w:rFonts w:ascii="Arial" w:hAnsi="Arial" w:cs="Arial"/>
+        </w:rPr>
+      </w:pPr>
     </w:p>
     <w:p>
       <w:pPr>
@@ -3170,10 +3084,7 @@
         </w:numPr>
       </w:pPr>
       <w:r>
-        <w:t xml:space="preserve">APLICACIÓN DE LA </w:t>
-      </w:r>
-      <w:r>
-        <w:t xml:space="preserve">METODOLOGIA </w:t>
+        <w:t xml:space="preserve">APLICACIÓN DE LA METODOLOGIA </w:t>
       </w:r>
     </w:p>
     <w:p>
@@ -3281,25 +3192,196 @@
     <w:p>
       <w:pPr>
         <w:pStyle w:val="Prrafodelista"/>
-        <w:ind w:left="792"/>
-        <w:rPr>
-          <w:rFonts w:ascii="Arial" w:hAnsi="Arial" w:cs="Arial"/>
-          <w:szCs w:val="24"/>
-        </w:rPr>
-      </w:pPr>
-      <w:r>
-        <w:rPr>
-          <w:rFonts w:ascii="Arial" w:hAnsi="Arial" w:cs="Arial"/>
-          <w:szCs w:val="24"/>
-        </w:rPr>
-        <w:t xml:space="preserve">De las diferentes entrevistas con el cliente se pudo recabar la siguiente información para el desarrollo del sistema: </w:t>
-      </w:r>
-      <w:r>
-        <w:rPr>
-          <w:rFonts w:ascii="Arial" w:hAnsi="Arial" w:cs="Arial"/>
-          <w:szCs w:val="24"/>
-        </w:rPr>
-        <w:t>como ya se mencionó el sistema contara con los siguientes módulos:</w:t>
+        <w:ind w:left="792" w:firstLine="624"/>
+        <w:jc w:val="both"/>
+        <w:rPr>
+          <w:rFonts w:ascii="Arial" w:hAnsi="Arial" w:cs="Arial"/>
+          <w:szCs w:val="24"/>
+        </w:rPr>
+      </w:pPr>
+      <w:r>
+        <w:rPr>
+          <w:rFonts w:ascii="Arial" w:hAnsi="Arial" w:cs="Arial"/>
+          <w:szCs w:val="24"/>
+        </w:rPr>
+        <w:t>De las diferentes entrevistas co</w:t>
+      </w:r>
+      <w:r>
+        <w:rPr>
+          <w:rFonts w:ascii="Arial" w:hAnsi="Arial" w:cs="Arial"/>
+          <w:szCs w:val="24"/>
+        </w:rPr>
+        <w:t xml:space="preserve">n el estatuto docente, estatuto administrativo y el estatuto estudiantil, </w:t>
+      </w:r>
+      <w:r>
+        <w:rPr>
+          <w:rFonts w:ascii="Arial" w:hAnsi="Arial" w:cs="Arial"/>
+          <w:szCs w:val="24"/>
+        </w:rPr>
+        <w:t xml:space="preserve">se pudo recabar la siguiente información para el desarrollo del sistema: </w:t>
+      </w:r>
+      <w:r>
+        <w:rPr>
+          <w:rFonts w:ascii="Arial" w:hAnsi="Arial" w:cs="Arial"/>
+          <w:szCs w:val="24"/>
+        </w:rPr>
+        <w:t>la Facultad Politécnica del Valle Alto tiene la necesidad de manejar y difundir información; si es para la difusión de información, el visitante del portal web podrá ver información referente a la facultad, carrera y/o materia de tipo académica y</w:t>
+      </w:r>
+      <w:r>
+        <w:rPr>
+          <w:rFonts w:ascii="Arial" w:hAnsi="Arial" w:cs="Arial"/>
+          <w:szCs w:val="24"/>
+        </w:rPr>
+        <w:t>/o</w:t>
+      </w:r>
+      <w:r>
+        <w:rPr>
+          <w:rFonts w:ascii="Arial" w:hAnsi="Arial" w:cs="Arial"/>
+          <w:szCs w:val="24"/>
+        </w:rPr>
+        <w:t xml:space="preserve"> científica. Por otra parte, el manejo de información,  solo lo podrán realizar usuarios pertenecientes al sistema</w:t>
+      </w:r>
+      <w:r>
+        <w:rPr>
+          <w:rFonts w:ascii="Arial" w:hAnsi="Arial" w:cs="Arial"/>
+          <w:szCs w:val="24"/>
+        </w:rPr>
+        <w:t xml:space="preserve"> – personal autorizado</w:t>
+      </w:r>
+      <w:r>
+        <w:rPr>
+          <w:rFonts w:ascii="Arial" w:hAnsi="Arial" w:cs="Arial"/>
+          <w:szCs w:val="24"/>
+        </w:rPr>
+        <w:t xml:space="preserve">. </w:t>
+      </w:r>
+    </w:p>
+    <w:p>
+      <w:pPr>
+        <w:pStyle w:val="Prrafodelista"/>
+        <w:ind w:left="792" w:firstLine="624"/>
+        <w:jc w:val="both"/>
+        <w:rPr>
+          <w:rFonts w:ascii="Arial" w:hAnsi="Arial" w:cs="Arial"/>
+          <w:szCs w:val="24"/>
+        </w:rPr>
+      </w:pPr>
+      <w:r>
+        <w:rPr>
+          <w:rFonts w:ascii="Arial" w:hAnsi="Arial" w:cs="Arial"/>
+          <w:szCs w:val="24"/>
+        </w:rPr>
+        <w:t>Así también, los usuarios del sistema necesitan recibir información referente a las publicaciones, enviar correos electrónicos entre usuarios del sistema. Pero no todos los usuarios tendrán el mismo rol o tarea, ya que según la función o trabajo que realizan deberán tener un rol y tareas.</w:t>
+      </w:r>
+    </w:p>
+    <w:p>
+      <w:pPr>
+        <w:pStyle w:val="Prrafodelista"/>
+        <w:ind w:left="792" w:firstLine="624"/>
+        <w:jc w:val="both"/>
+        <w:rPr>
+          <w:rFonts w:ascii="Arial" w:hAnsi="Arial" w:cs="Arial"/>
+          <w:szCs w:val="24"/>
+        </w:rPr>
+      </w:pPr>
+      <w:r>
+        <w:rPr>
+          <w:rFonts w:ascii="Arial" w:hAnsi="Arial" w:cs="Arial"/>
+          <w:szCs w:val="24"/>
+        </w:rPr>
+        <w:t>Por otro lado, la Facultad tiene una Oferta Académica (Carreras) y cada u</w:t>
+      </w:r>
+      <w:r>
+        <w:rPr>
+          <w:rFonts w:ascii="Arial" w:hAnsi="Arial" w:cs="Arial"/>
+          <w:szCs w:val="24"/>
+        </w:rPr>
+        <w:t xml:space="preserve">na de estas cuenta con Materias, el conjunto de materias forma una malla </w:t>
+      </w:r>
+      <w:r>
+        <w:rPr>
+          <w:rFonts w:ascii="Arial" w:hAnsi="Arial" w:cs="Arial"/>
+          <w:szCs w:val="24"/>
+        </w:rPr>
+        <w:t>curricular por Oferta Académica a cargo de un coordinador de carrera.</w:t>
+      </w:r>
+      <w:r>
+        <w:rPr>
+          <w:rFonts w:ascii="Arial" w:hAnsi="Arial" w:cs="Arial"/>
+          <w:szCs w:val="24"/>
+        </w:rPr>
+        <w:t xml:space="preserve"> Cada carrera debe manejarse de forma independiente al igual que cada una de sus materias.</w:t>
+      </w:r>
+    </w:p>
+    <w:p>
+      <w:pPr>
+        <w:pStyle w:val="Prrafodelista"/>
+        <w:ind w:left="792" w:firstLine="624"/>
+        <w:jc w:val="both"/>
+        <w:rPr>
+          <w:rFonts w:ascii="Arial" w:hAnsi="Arial" w:cs="Arial"/>
+          <w:szCs w:val="24"/>
+        </w:rPr>
+      </w:pPr>
+      <w:r>
+        <w:rPr>
+          <w:rFonts w:ascii="Arial" w:hAnsi="Arial" w:cs="Arial"/>
+          <w:szCs w:val="24"/>
+        </w:rPr>
+        <w:t>Las publicaciones deberán pertenecer a un tipo de información; cursos, talleres, seminarios, eventos, entre otros. Un requisito muy importante que se sugirió en reiteradas veces, es el poder dar de baja alguna publicación inadecuada o que no cumpla con el propósito del portal web.</w:t>
+      </w:r>
+    </w:p>
+    <w:p>
+      <w:pPr>
+        <w:pStyle w:val="Prrafodelista"/>
+        <w:ind w:left="792" w:firstLine="624"/>
+        <w:jc w:val="both"/>
+        <w:rPr>
+          <w:rFonts w:ascii="Arial" w:hAnsi="Arial" w:cs="Arial"/>
+          <w:szCs w:val="24"/>
+        </w:rPr>
+      </w:pPr>
+      <w:r>
+        <w:rPr>
+          <w:rFonts w:ascii="Arial" w:hAnsi="Arial" w:cs="Arial"/>
+          <w:szCs w:val="24"/>
+        </w:rPr>
+        <w:t>C</w:t>
+      </w:r>
+      <w:r>
+        <w:rPr>
+          <w:rFonts w:ascii="Arial" w:hAnsi="Arial" w:cs="Arial"/>
+          <w:szCs w:val="24"/>
+        </w:rPr>
+        <w:t xml:space="preserve">omo ya se mencionó el sistema </w:t>
+      </w:r>
+      <w:r>
+        <w:rPr>
+          <w:rFonts w:ascii="Arial" w:hAnsi="Arial" w:cs="Arial"/>
+          <w:szCs w:val="24"/>
+        </w:rPr>
+        <w:t xml:space="preserve">se dividirá en </w:t>
+      </w:r>
+      <w:r>
+        <w:rPr>
+          <w:rFonts w:ascii="Arial" w:hAnsi="Arial" w:cs="Arial"/>
+          <w:szCs w:val="24"/>
+        </w:rPr>
+        <w:t>siguientes módulos</w:t>
+      </w:r>
+      <w:r>
+        <w:rPr>
+          <w:rFonts w:ascii="Arial" w:hAnsi="Arial" w:cs="Arial"/>
+          <w:szCs w:val="24"/>
+        </w:rPr>
+        <w:t>, para un análisis y desarrollo óptimo</w:t>
+      </w:r>
+      <w:r>
+        <w:rPr>
+          <w:rFonts w:ascii="Arial" w:hAnsi="Arial" w:cs="Arial"/>
+          <w:szCs w:val="24"/>
+        </w:rPr>
+        <w:t>:</w:t>
       </w:r>
     </w:p>
     <w:p>
@@ -3319,7 +3401,21 @@
           <w:rFonts w:ascii="Arial" w:hAnsi="Arial" w:cs="Arial"/>
           <w:szCs w:val="24"/>
         </w:rPr>
-        <w:t>Módulo de administración de usuarios:</w:t>
+        <w:t>Módulo de administración de usuarios</w:t>
+      </w:r>
+      <w:r>
+        <w:rPr>
+          <w:rFonts w:ascii="Arial" w:hAnsi="Arial" w:cs="Arial"/>
+          <w:szCs w:val="24"/>
+        </w:rPr>
+        <w:t>.</w:t>
+      </w:r>
+      <w:r>
+        <w:rPr>
+          <w:rFonts w:ascii="Arial" w:hAnsi="Arial" w:cs="Arial"/>
+          <w:szCs w:val="24"/>
+        </w:rPr>
+        <w:t xml:space="preserve"> </w:t>
       </w:r>
     </w:p>
     <w:p>
@@ -3339,7 +3435,14 @@
           <w:rFonts w:ascii="Arial" w:hAnsi="Arial" w:cs="Arial"/>
           <w:szCs w:val="24"/>
         </w:rPr>
-        <w:t xml:space="preserve">Módulo de administración: </w:t>
+        <w:t>Módulo de administración</w:t>
+      </w:r>
+      <w:r>
+        <w:rPr>
+          <w:rFonts w:ascii="Arial" w:hAnsi="Arial" w:cs="Arial"/>
+          <w:szCs w:val="24"/>
+        </w:rPr>
+        <w:t xml:space="preserve"> de funciones.</w:t>
       </w:r>
     </w:p>
     <w:p>
@@ -3359,7 +3462,14 @@
           <w:rFonts w:ascii="Arial" w:hAnsi="Arial" w:cs="Arial"/>
           <w:szCs w:val="24"/>
         </w:rPr>
-        <w:t>Módulo de administración de la facultad:</w:t>
+        <w:t xml:space="preserve">Módulo de administración </w:t>
+      </w:r>
+      <w:r>
+        <w:rPr>
+          <w:rFonts w:ascii="Arial" w:hAnsi="Arial" w:cs="Arial"/>
+          <w:szCs w:val="24"/>
+        </w:rPr>
+        <w:t>de la facultad.</w:t>
       </w:r>
     </w:p>
     <w:p>
@@ -3379,7 +3489,14 @@
           <w:rFonts w:ascii="Arial" w:hAnsi="Arial" w:cs="Arial"/>
           <w:szCs w:val="24"/>
         </w:rPr>
-        <w:t>Módulo de administración de publicaciones:</w:t>
+        <w:t xml:space="preserve">Módulo de administración </w:t>
+      </w:r>
+      <w:r>
+        <w:rPr>
+          <w:rFonts w:ascii="Arial" w:hAnsi="Arial" w:cs="Arial"/>
+          <w:szCs w:val="24"/>
+        </w:rPr>
+        <w:t>de publicaciones.</w:t>
       </w:r>
     </w:p>
     <w:p>
@@ -3399,7 +3516,14 @@
           <w:rFonts w:ascii="Arial" w:hAnsi="Arial" w:cs="Arial"/>
           <w:szCs w:val="24"/>
         </w:rPr>
-        <w:t>Módulo de administración web:</w:t>
+        <w:t xml:space="preserve">Módulo de administración </w:t>
+      </w:r>
+      <w:r>
+        <w:rPr>
+          <w:rFonts w:ascii="Arial" w:hAnsi="Arial" w:cs="Arial"/>
+          <w:szCs w:val="24"/>
+        </w:rPr>
+        <w:t>web.</w:t>
       </w:r>
     </w:p>
     <w:p>
@@ -3416,9 +3540,3531 @@
       <w:pPr>
         <w:pStyle w:val="Prrafodelista"/>
         <w:numPr>
-          <w:ilvl w:val="1"/>
+          <w:ilvl w:val="2"/>
           <w:numId w:val="3"/>
         </w:numPr>
+        <w:rPr>
+          <w:rFonts w:ascii="Arial" w:hAnsi="Arial" w:cs="Arial"/>
+          <w:b/>
+          <w:color w:val="00B050"/>
+          <w:sz w:val="24"/>
+          <w:szCs w:val="24"/>
+        </w:rPr>
+      </w:pPr>
+      <w:r>
+        <w:rPr>
+          <w:rFonts w:ascii="Arial" w:hAnsi="Arial" w:cs="Arial"/>
+          <w:b/>
+          <w:color w:val="00B050"/>
+          <w:sz w:val="24"/>
+          <w:szCs w:val="24"/>
+        </w:rPr>
+        <w:lastRenderedPageBreak/>
+        <w:t>Módulo Administración  Usuarios.</w:t>
+      </w:r>
+    </w:p>
+    <w:p>
+      <w:pPr>
+        <w:pStyle w:val="Prrafodelista"/>
+        <w:numPr>
+          <w:ilvl w:val="0"/>
+          <w:numId w:val="23"/>
+        </w:numPr>
+        <w:rPr>
+          <w:rFonts w:ascii="Arial" w:hAnsi="Arial" w:cs="Arial"/>
+          <w:b/>
+          <w:i/>
+          <w:szCs w:val="24"/>
+        </w:rPr>
+      </w:pPr>
+      <w:r>
+        <w:rPr>
+          <w:rFonts w:ascii="Arial" w:hAnsi="Arial" w:cs="Arial"/>
+          <w:b/>
+          <w:i/>
+          <w:szCs w:val="24"/>
+        </w:rPr>
+        <w:t>Etapa 01 – Descripción del Problema</w:t>
+      </w:r>
+    </w:p>
+    <w:p>
+      <w:pPr>
+        <w:pStyle w:val="Prrafodelista"/>
+        <w:ind w:left="1440"/>
+        <w:jc w:val="both"/>
+        <w:rPr>
+          <w:rFonts w:ascii="Arial" w:hAnsi="Arial" w:cs="Arial"/>
+          <w:szCs w:val="24"/>
+        </w:rPr>
+      </w:pPr>
+      <w:r>
+        <w:rPr>
+          <w:rFonts w:ascii="Arial" w:hAnsi="Arial" w:cs="Arial"/>
+          <w:i/>
+          <w:szCs w:val="24"/>
+        </w:rPr>
+        <w:t xml:space="preserve">Enunciado: </w:t>
+      </w:r>
+      <w:r>
+        <w:rPr>
+          <w:rFonts w:ascii="Arial" w:hAnsi="Arial" w:cs="Arial"/>
+          <w:szCs w:val="24"/>
+        </w:rPr>
+        <w:t>Desarrollar un módulo que nos permita administrar usuarios, donde el usuar</w:t>
+      </w:r>
+      <w:r>
+        <w:rPr>
+          <w:rFonts w:ascii="Arial" w:hAnsi="Arial" w:cs="Arial"/>
+          <w:szCs w:val="24"/>
+        </w:rPr>
+        <w:t xml:space="preserve">io tengo un rol dentro el sistema. Asignando al usuario funcionalidad y tareas, según el rol que este tenga dentro el sistema. </w:t>
+      </w:r>
+    </w:p>
+    <w:p>
+      <w:pPr>
+        <w:pStyle w:val="Prrafodelista"/>
+        <w:numPr>
+          <w:ilvl w:val="0"/>
+          <w:numId w:val="23"/>
+        </w:numPr>
+        <w:rPr>
+          <w:rFonts w:ascii="Arial" w:hAnsi="Arial" w:cs="Arial"/>
+          <w:b/>
+          <w:i/>
+          <w:szCs w:val="24"/>
+        </w:rPr>
+      </w:pPr>
+      <w:r>
+        <w:rPr>
+          <w:rFonts w:ascii="Arial" w:hAnsi="Arial" w:cs="Arial"/>
+          <w:b/>
+          <w:i/>
+          <w:szCs w:val="24"/>
+        </w:rPr>
+        <w:t>Etapa 02 – Definición de la Solución</w:t>
+      </w:r>
+    </w:p>
+    <w:p>
+      <w:pPr>
+        <w:pStyle w:val="Prrafodelista"/>
+        <w:ind w:left="1440"/>
+        <w:rPr>
+          <w:rFonts w:ascii="Arial" w:hAnsi="Arial" w:cs="Arial"/>
+          <w:szCs w:val="24"/>
+        </w:rPr>
+      </w:pPr>
+      <w:r>
+        <w:rPr>
+          <w:rFonts w:ascii="Arial" w:hAnsi="Arial" w:cs="Arial"/>
+          <w:i/>
+          <w:szCs w:val="24"/>
+        </w:rPr>
+        <w:t xml:space="preserve">Resultado Deseado: </w:t>
+      </w:r>
+      <w:r>
+        <w:rPr>
+          <w:rFonts w:ascii="Arial" w:hAnsi="Arial" w:cs="Arial"/>
+          <w:szCs w:val="24"/>
+        </w:rPr>
+        <w:t>Almacenar y manipular los datos de los usuarios de la facultad. Asignar un rol, función y tarea.</w:t>
+      </w:r>
+    </w:p>
+    <w:p>
+      <w:pPr>
+        <w:pStyle w:val="Prrafodelista"/>
+        <w:ind w:left="1440"/>
+        <w:rPr>
+          <w:rFonts w:ascii="Arial" w:hAnsi="Arial" w:cs="Arial"/>
+          <w:szCs w:val="24"/>
+        </w:rPr>
+      </w:pPr>
+      <w:r>
+        <w:rPr>
+          <w:rFonts w:ascii="Arial" w:hAnsi="Arial" w:cs="Arial"/>
+          <w:i/>
+          <w:szCs w:val="24"/>
+        </w:rPr>
+        <w:t xml:space="preserve">Datos Necesarios: </w:t>
+      </w:r>
+      <w:r>
+        <w:rPr>
+          <w:rFonts w:ascii="Arial" w:hAnsi="Arial" w:cs="Arial"/>
+          <w:szCs w:val="24"/>
+        </w:rPr>
+        <w:t xml:space="preserve">id, </w:t>
+      </w:r>
+      <w:proofErr w:type="spellStart"/>
+      <w:r>
+        <w:rPr>
+          <w:rFonts w:ascii="Arial" w:hAnsi="Arial" w:cs="Arial"/>
+          <w:szCs w:val="24"/>
+        </w:rPr>
+        <w:t>name</w:t>
+      </w:r>
+      <w:proofErr w:type="spellEnd"/>
+      <w:r>
+        <w:rPr>
+          <w:rFonts w:ascii="Arial" w:hAnsi="Arial" w:cs="Arial"/>
+          <w:szCs w:val="24"/>
+        </w:rPr>
+        <w:t xml:space="preserve">, email, </w:t>
+      </w:r>
+      <w:proofErr w:type="spellStart"/>
+      <w:r>
+        <w:rPr>
+          <w:rFonts w:ascii="Arial" w:hAnsi="Arial" w:cs="Arial"/>
+          <w:szCs w:val="24"/>
+        </w:rPr>
+        <w:t>password</w:t>
+      </w:r>
+      <w:proofErr w:type="spellEnd"/>
+      <w:r>
+        <w:rPr>
+          <w:rFonts w:ascii="Arial" w:hAnsi="Arial" w:cs="Arial"/>
+          <w:szCs w:val="24"/>
+        </w:rPr>
+        <w:t xml:space="preserve">, tipo, educación, </w:t>
+      </w:r>
+      <w:proofErr w:type="spellStart"/>
+      <w:r>
+        <w:rPr>
+          <w:rFonts w:ascii="Arial" w:hAnsi="Arial" w:cs="Arial"/>
+          <w:szCs w:val="24"/>
+        </w:rPr>
+        <w:t>biografia</w:t>
+      </w:r>
+      <w:proofErr w:type="spellEnd"/>
+      <w:r>
+        <w:rPr>
+          <w:rFonts w:ascii="Arial" w:hAnsi="Arial" w:cs="Arial"/>
+          <w:szCs w:val="24"/>
+        </w:rPr>
+        <w:t>, estado, log,</w:t>
+      </w:r>
+      <w:r>
+        <w:rPr>
+          <w:rFonts w:ascii="Arial" w:hAnsi="Arial" w:cs="Arial"/>
+          <w:szCs w:val="24"/>
+        </w:rPr>
+        <w:t xml:space="preserve"> </w:t>
+      </w:r>
+      <w:proofErr w:type="spellStart"/>
+      <w:r>
+        <w:rPr>
+          <w:rFonts w:ascii="Arial" w:hAnsi="Arial" w:cs="Arial"/>
+          <w:szCs w:val="24"/>
+        </w:rPr>
+        <w:t>id_funcion</w:t>
+      </w:r>
+      <w:proofErr w:type="spellEnd"/>
+      <w:r>
+        <w:rPr>
+          <w:rFonts w:ascii="Arial" w:hAnsi="Arial" w:cs="Arial"/>
+          <w:szCs w:val="24"/>
+        </w:rPr>
+        <w:t>,</w:t>
+      </w:r>
+      <w:r>
+        <w:rPr>
+          <w:rFonts w:ascii="Arial" w:hAnsi="Arial" w:cs="Arial"/>
+          <w:szCs w:val="24"/>
+        </w:rPr>
+        <w:t xml:space="preserve"> función,</w:t>
+      </w:r>
+      <w:r>
+        <w:rPr>
+          <w:rFonts w:ascii="Arial" w:hAnsi="Arial" w:cs="Arial"/>
+          <w:szCs w:val="24"/>
+        </w:rPr>
+        <w:t xml:space="preserve"> </w:t>
+      </w:r>
+      <w:proofErr w:type="spellStart"/>
+      <w:r>
+        <w:rPr>
+          <w:rFonts w:ascii="Arial" w:hAnsi="Arial" w:cs="Arial"/>
+          <w:szCs w:val="24"/>
+        </w:rPr>
+        <w:t>id_tarea</w:t>
+      </w:r>
+      <w:proofErr w:type="spellEnd"/>
+      <w:r>
+        <w:rPr>
+          <w:rFonts w:ascii="Arial" w:hAnsi="Arial" w:cs="Arial"/>
+          <w:szCs w:val="24"/>
+        </w:rPr>
+        <w:t xml:space="preserve">, </w:t>
+      </w:r>
+      <w:r>
+        <w:rPr>
+          <w:rFonts w:ascii="Arial" w:hAnsi="Arial" w:cs="Arial"/>
+          <w:szCs w:val="24"/>
+        </w:rPr>
+        <w:t xml:space="preserve">tarea, vista, </w:t>
+      </w:r>
+      <w:proofErr w:type="spellStart"/>
+      <w:r>
+        <w:rPr>
+          <w:rFonts w:ascii="Arial" w:hAnsi="Arial" w:cs="Arial"/>
+          <w:szCs w:val="24"/>
+        </w:rPr>
+        <w:t>id_rol</w:t>
+      </w:r>
+      <w:proofErr w:type="spellEnd"/>
+      <w:r>
+        <w:rPr>
+          <w:rFonts w:ascii="Arial" w:hAnsi="Arial" w:cs="Arial"/>
+          <w:szCs w:val="24"/>
+        </w:rPr>
+        <w:t xml:space="preserve">, </w:t>
+      </w:r>
+      <w:r>
+        <w:rPr>
+          <w:rFonts w:ascii="Arial" w:hAnsi="Arial" w:cs="Arial"/>
+          <w:szCs w:val="24"/>
+        </w:rPr>
+        <w:t xml:space="preserve">rol, estado, </w:t>
+      </w:r>
+      <w:proofErr w:type="spellStart"/>
+      <w:r>
+        <w:rPr>
+          <w:rFonts w:ascii="Arial" w:hAnsi="Arial" w:cs="Arial"/>
+          <w:szCs w:val="24"/>
+        </w:rPr>
+        <w:t>created_at</w:t>
+      </w:r>
+      <w:proofErr w:type="spellEnd"/>
+      <w:r>
+        <w:rPr>
+          <w:rFonts w:ascii="Arial" w:hAnsi="Arial" w:cs="Arial"/>
+          <w:szCs w:val="24"/>
+        </w:rPr>
+        <w:t xml:space="preserve">, </w:t>
+      </w:r>
+      <w:proofErr w:type="spellStart"/>
+      <w:r>
+        <w:rPr>
+          <w:rFonts w:ascii="Arial" w:hAnsi="Arial" w:cs="Arial"/>
+          <w:szCs w:val="24"/>
+        </w:rPr>
+        <w:t>update_at</w:t>
+      </w:r>
+      <w:proofErr w:type="spellEnd"/>
+      <w:r>
+        <w:rPr>
+          <w:rFonts w:ascii="Arial" w:hAnsi="Arial" w:cs="Arial"/>
+          <w:szCs w:val="24"/>
+        </w:rPr>
+        <w:t xml:space="preserve">, </w:t>
+      </w:r>
+      <w:proofErr w:type="spellStart"/>
+      <w:r>
+        <w:rPr>
+          <w:rFonts w:ascii="Arial" w:hAnsi="Arial" w:cs="Arial"/>
+          <w:szCs w:val="24"/>
+        </w:rPr>
+        <w:t>id_usuario_tarea</w:t>
+      </w:r>
+      <w:proofErr w:type="spellEnd"/>
+      <w:r>
+        <w:rPr>
+          <w:rFonts w:ascii="Arial" w:hAnsi="Arial" w:cs="Arial"/>
+          <w:szCs w:val="24"/>
+        </w:rPr>
+        <w:t xml:space="preserve">, </w:t>
+      </w:r>
+      <w:proofErr w:type="spellStart"/>
+      <w:r>
+        <w:rPr>
+          <w:rFonts w:ascii="Arial" w:hAnsi="Arial" w:cs="Arial"/>
+          <w:szCs w:val="24"/>
+        </w:rPr>
+        <w:t>id_tareas_rol</w:t>
+      </w:r>
+      <w:proofErr w:type="spellEnd"/>
+      <w:r>
+        <w:rPr>
+          <w:rFonts w:ascii="Arial" w:hAnsi="Arial" w:cs="Arial"/>
+          <w:szCs w:val="24"/>
+        </w:rPr>
+        <w:t xml:space="preserve">. </w:t>
+      </w:r>
+    </w:p>
+    <w:p>
+      <w:pPr>
+        <w:pStyle w:val="Prrafodelista"/>
+        <w:ind w:left="1440"/>
+        <w:rPr>
+          <w:rFonts w:ascii="Arial" w:hAnsi="Arial" w:cs="Arial"/>
+          <w:szCs w:val="24"/>
+        </w:rPr>
+      </w:pPr>
+      <w:r>
+        <w:rPr>
+          <w:rFonts w:ascii="Arial" w:hAnsi="Arial" w:cs="Arial"/>
+          <w:i/>
+          <w:szCs w:val="24"/>
+        </w:rPr>
+        <w:t>Procesamiento:</w:t>
+      </w:r>
+      <w:r>
+        <w:rPr>
+          <w:rFonts w:ascii="Arial" w:hAnsi="Arial" w:cs="Arial"/>
+          <w:i/>
+          <w:szCs w:val="24"/>
+        </w:rPr>
+        <w:t xml:space="preserve"> </w:t>
+      </w:r>
+      <w:r>
+        <w:rPr>
+          <w:rFonts w:ascii="Arial" w:hAnsi="Arial" w:cs="Arial"/>
+          <w:szCs w:val="24"/>
+        </w:rPr>
+        <w:t xml:space="preserve">El usuario ser registra en el sistema y se almacenara en una tabla denominada </w:t>
+      </w:r>
+      <w:proofErr w:type="spellStart"/>
+      <w:r>
+        <w:rPr>
+          <w:rFonts w:ascii="Arial" w:hAnsi="Arial" w:cs="Arial"/>
+          <w:szCs w:val="24"/>
+        </w:rPr>
+        <w:t>Users</w:t>
+      </w:r>
+      <w:proofErr w:type="spellEnd"/>
+      <w:r>
+        <w:rPr>
+          <w:rFonts w:ascii="Arial" w:hAnsi="Arial" w:cs="Arial"/>
+          <w:szCs w:val="24"/>
+        </w:rPr>
+        <w:t>, donde también interactúan las tabla Rol, Tarea y Función. Se desarrollaran los métodos para poder manipular los datos almacenados.</w:t>
+      </w:r>
+    </w:p>
+    <w:p>
+      <w:pPr>
+        <w:pStyle w:val="Prrafodelista"/>
+        <w:numPr>
+          <w:ilvl w:val="0"/>
+          <w:numId w:val="23"/>
+        </w:numPr>
+        <w:rPr>
+          <w:rFonts w:ascii="Arial" w:hAnsi="Arial" w:cs="Arial"/>
+          <w:b/>
+          <w:i/>
+          <w:szCs w:val="24"/>
+        </w:rPr>
+      </w:pPr>
+      <w:r>
+        <w:rPr>
+          <w:rFonts w:ascii="Arial" w:hAnsi="Arial" w:cs="Arial"/>
+          <w:b/>
+          <w:i/>
+          <w:szCs w:val="24"/>
+        </w:rPr>
+        <w:t>Etapa 03 – Diseño de la Lógica</w:t>
+      </w:r>
+    </w:p>
+    <w:p>
+      <w:pPr>
+        <w:pStyle w:val="Prrafodelista"/>
+        <w:ind w:left="1440"/>
+        <w:rPr>
+          <w:rFonts w:ascii="Arial" w:hAnsi="Arial" w:cs="Arial"/>
+          <w:szCs w:val="24"/>
+        </w:rPr>
+      </w:pPr>
+      <w:r>
+        <w:rPr>
+          <w:rFonts w:ascii="Arial" w:hAnsi="Arial" w:cs="Arial"/>
+          <w:i/>
+          <w:szCs w:val="24"/>
+        </w:rPr>
+        <w:t xml:space="preserve">Nombre del Proyecto: </w:t>
+      </w:r>
+      <w:proofErr w:type="spellStart"/>
+      <w:r>
+        <w:rPr>
+          <w:rFonts w:ascii="Arial" w:hAnsi="Arial" w:cs="Arial"/>
+          <w:szCs w:val="24"/>
+        </w:rPr>
+        <w:t>ProyAdminUsers</w:t>
+      </w:r>
+      <w:proofErr w:type="spellEnd"/>
+    </w:p>
+    <w:p>
+      <w:pPr>
+        <w:pStyle w:val="Prrafodelista"/>
+        <w:ind w:left="1440"/>
+        <w:rPr>
+          <w:rFonts w:ascii="Arial" w:hAnsi="Arial" w:cs="Arial"/>
+          <w:i/>
+          <w:szCs w:val="24"/>
+        </w:rPr>
+      </w:pPr>
+      <w:r>
+        <w:rPr>
+          <w:rFonts w:ascii="Arial" w:hAnsi="Arial" w:cs="Arial"/>
+          <w:i/>
+          <w:szCs w:val="24"/>
+        </w:rPr>
+        <w:t>Diagrama de Paquetes:</w:t>
+      </w:r>
+    </w:p>
+    <w:p>
+      <w:pPr>
+        <w:pStyle w:val="Prrafodelista"/>
+        <w:ind w:left="0"/>
+        <w:jc w:val="center"/>
+        <w:rPr>
+          <w:rFonts w:ascii="Arial" w:hAnsi="Arial" w:cs="Arial"/>
+          <w:i/>
+          <w:szCs w:val="24"/>
+        </w:rPr>
+      </w:pPr>
+      <w:r>
+        <w:object w:dxaOrig="14653" w:dyaOrig="8723">
+          <v:shape id="_x0000_i1027" type="#_x0000_t75" style="width:415.7pt;height:247.3pt" o:ole="">
+            <v:imagedata r:id="rId14" o:title=""/>
+          </v:shape>
+          <o:OLEObject Type="Embed" ProgID="Visio.Drawing.11" ShapeID="_x0000_i1027" DrawAspect="Content" ObjectID="_1561381345" r:id="rId15"/>
+        </w:object>
+      </w:r>
+      <w:r>
+        <w:t>Figura 3.1 Modulo Administración Usuarios</w:t>
+      </w:r>
+    </w:p>
+    <w:p>
+      <w:pPr>
+        <w:pStyle w:val="Prrafodelista"/>
+        <w:ind w:left="1440"/>
+        <w:rPr>
+          <w:rFonts w:ascii="Arial" w:hAnsi="Arial" w:cs="Arial"/>
+          <w:i/>
+          <w:szCs w:val="24"/>
+        </w:rPr>
+      </w:pPr>
+    </w:p>
+    <w:p>
+      <w:pPr>
+        <w:pStyle w:val="Prrafodelista"/>
+        <w:ind w:left="1440"/>
+        <w:rPr>
+          <w:rFonts w:ascii="Arial" w:hAnsi="Arial" w:cs="Arial"/>
+          <w:i/>
+          <w:szCs w:val="24"/>
+        </w:rPr>
+      </w:pPr>
+    </w:p>
+    <w:p>
+      <w:pPr>
+        <w:pStyle w:val="Prrafodelista"/>
+        <w:ind w:left="1440"/>
+        <w:rPr>
+          <w:rFonts w:ascii="Arial" w:hAnsi="Arial" w:cs="Arial"/>
+          <w:i/>
+          <w:szCs w:val="24"/>
+        </w:rPr>
+      </w:pPr>
+    </w:p>
+    <w:p>
+      <w:pPr>
+        <w:pStyle w:val="Prrafodelista"/>
+        <w:ind w:left="1440"/>
+        <w:rPr>
+          <w:rFonts w:ascii="Arial" w:hAnsi="Arial" w:cs="Arial"/>
+          <w:i/>
+          <w:szCs w:val="24"/>
+        </w:rPr>
+      </w:pPr>
+    </w:p>
+    <w:p>
+      <w:pPr>
+        <w:pStyle w:val="Prrafodelista"/>
+        <w:ind w:left="1440"/>
+        <w:rPr>
+          <w:rFonts w:ascii="Arial" w:hAnsi="Arial" w:cs="Arial"/>
+          <w:i/>
+          <w:szCs w:val="24"/>
+        </w:rPr>
+      </w:pPr>
+    </w:p>
+    <w:p>
+      <w:pPr>
+        <w:pStyle w:val="Prrafodelista"/>
+        <w:ind w:left="1440"/>
+        <w:rPr>
+          <w:rFonts w:ascii="Arial" w:hAnsi="Arial" w:cs="Arial"/>
+          <w:i/>
+          <w:szCs w:val="24"/>
+        </w:rPr>
+      </w:pPr>
+    </w:p>
+    <w:p>
+      <w:pPr>
+        <w:pStyle w:val="Prrafodelista"/>
+        <w:ind w:left="1440"/>
+        <w:rPr>
+          <w:rFonts w:ascii="Arial" w:hAnsi="Arial" w:cs="Arial"/>
+          <w:i/>
+          <w:szCs w:val="24"/>
+        </w:rPr>
+      </w:pPr>
+    </w:p>
+    <w:p>
+      <w:pPr>
+        <w:pStyle w:val="Prrafodelista"/>
+        <w:ind w:left="1440"/>
+        <w:rPr>
+          <w:rFonts w:ascii="Arial" w:hAnsi="Arial" w:cs="Arial"/>
+          <w:i/>
+          <w:szCs w:val="24"/>
+        </w:rPr>
+      </w:pPr>
+    </w:p>
+    <w:p>
+      <w:pPr>
+        <w:pStyle w:val="Prrafodelista"/>
+        <w:ind w:left="1440"/>
+        <w:rPr>
+          <w:rFonts w:ascii="Arial" w:hAnsi="Arial" w:cs="Arial"/>
+          <w:i/>
+          <w:szCs w:val="24"/>
+        </w:rPr>
+      </w:pPr>
+      <w:r>
+        <w:rPr>
+          <w:rFonts w:ascii="Arial" w:hAnsi="Arial" w:cs="Arial"/>
+          <w:i/>
+          <w:szCs w:val="24"/>
+        </w:rPr>
+        <w:lastRenderedPageBreak/>
+        <w:t>Diagrama de Clases:</w:t>
+      </w:r>
+    </w:p>
+    <w:p>
+      <w:pPr>
+        <w:pStyle w:val="Prrafodelista"/>
+        <w:ind w:left="0"/>
+        <w:jc w:val="center"/>
+      </w:pPr>
+      <w:r>
+        <w:object w:dxaOrig="4550" w:dyaOrig="4480">
+          <v:shape id="_x0000_i1026" type="#_x0000_t75" style="width:227.25pt;height:224.15pt" o:ole="">
+            <v:imagedata r:id="rId16" o:title=""/>
+          </v:shape>
+          <o:OLEObject Type="Embed" ProgID="Visio.Drawing.11" ShapeID="_x0000_i1026" DrawAspect="Content" ObjectID="_1561381346" r:id="rId17"/>
+        </w:object>
+      </w:r>
+    </w:p>
+    <w:p>
+      <w:pPr>
+        <w:pStyle w:val="Prrafodelista"/>
+        <w:ind w:left="0"/>
+        <w:jc w:val="center"/>
+        <w:rPr>
+          <w:rFonts w:ascii="Arial" w:hAnsi="Arial" w:cs="Arial"/>
+          <w:i/>
+          <w:szCs w:val="24"/>
+        </w:rPr>
+      </w:pPr>
+      <w:r>
+        <w:t>Figura 3.2</w:t>
+      </w:r>
+      <w:r>
+        <w:t xml:space="preserve"> </w:t>
+      </w:r>
+      <w:r>
+        <w:t>Diagrama de Clases Modulo Administración Usuarios</w:t>
+      </w:r>
+    </w:p>
+    <w:p>
+      <w:pPr>
+        <w:pStyle w:val="Prrafodelista"/>
+        <w:ind w:left="1440"/>
+        <w:jc w:val="center"/>
+        <w:rPr>
+          <w:rFonts w:ascii="Arial" w:hAnsi="Arial" w:cs="Arial"/>
+          <w:i/>
+          <w:szCs w:val="24"/>
+        </w:rPr>
+      </w:pPr>
+    </w:p>
+    <w:p>
+      <w:pPr>
+        <w:pStyle w:val="Prrafodelista"/>
+        <w:ind w:left="1440"/>
+        <w:rPr>
+          <w:rFonts w:ascii="Arial" w:hAnsi="Arial" w:cs="Arial"/>
+          <w:i/>
+          <w:szCs w:val="24"/>
+        </w:rPr>
+      </w:pPr>
+      <w:r>
+        <w:rPr>
+          <w:rFonts w:ascii="Arial" w:hAnsi="Arial" w:cs="Arial"/>
+          <w:i/>
+          <w:szCs w:val="24"/>
+        </w:rPr>
+        <w:t>Diseño de Interfaz Gráfica de Usuario (GUI):</w:t>
+      </w:r>
+    </w:p>
+    <w:p>
+      <w:pPr>
+        <w:pStyle w:val="Prrafodelista"/>
+        <w:ind w:left="1440"/>
+        <w:rPr>
+          <w:rFonts w:ascii="Arial" w:hAnsi="Arial" w:cs="Arial"/>
+          <w:i/>
+          <w:szCs w:val="24"/>
+        </w:rPr>
+      </w:pPr>
+    </w:p>
+    <w:p>
+      <w:pPr>
+        <w:pStyle w:val="Prrafodelista"/>
+        <w:ind w:left="0"/>
+        <w:jc w:val="center"/>
+        <w:rPr>
+          <w:rFonts w:ascii="Arial" w:hAnsi="Arial" w:cs="Arial"/>
+          <w:i/>
+          <w:szCs w:val="24"/>
+        </w:rPr>
+      </w:pPr>
+      <w:r>
+        <w:rPr>
+          <w:noProof/>
+          <w:lang w:eastAsia="es-ES"/>
+        </w:rPr>
+        <w:drawing>
+          <wp:inline distT="0" distB="0" distL="0" distR="0" wp14:anchorId="16E1428A" wp14:editId="04D7FD93">
+            <wp:extent cx="3896140" cy="2190530"/>
+            <wp:effectExtent l="0" t="0" r="0" b="635"/>
+            <wp:docPr id="12" name="Imagen 12"/>
+            <wp:cNvGraphicFramePr>
+              <a:graphicFrameLocks xmlns:a="http://schemas.openxmlformats.org/drawingml/2006/main" noChangeAspect="1"/>
+            </wp:cNvGraphicFramePr>
+            <a:graphic xmlns:a="http://schemas.openxmlformats.org/drawingml/2006/main">
+              <a:graphicData uri="http://schemas.openxmlformats.org/drawingml/2006/picture">
+                <pic:pic xmlns:pic="http://schemas.openxmlformats.org/drawingml/2006/picture">
+                  <pic:nvPicPr>
+                    <pic:cNvPr id="0" name=""/>
+                    <pic:cNvPicPr/>
+                  </pic:nvPicPr>
+                  <pic:blipFill>
+                    <a:blip r:embed="rId18"/>
+                    <a:stretch>
+                      <a:fillRect/>
+                    </a:stretch>
+                  </pic:blipFill>
+                  <pic:spPr>
+                    <a:xfrm>
+                      <a:off x="0" y="0"/>
+                      <a:ext cx="3902590" cy="2194156"/>
+                    </a:xfrm>
+                    <a:prstGeom prst="rect">
+                      <a:avLst/>
+                    </a:prstGeom>
+                  </pic:spPr>
+                </pic:pic>
+              </a:graphicData>
+            </a:graphic>
+          </wp:inline>
+        </w:drawing>
+      </w:r>
+    </w:p>
+    <w:p>
+      <w:pPr>
+        <w:pStyle w:val="Prrafodelista"/>
+        <w:ind w:left="0"/>
+        <w:jc w:val="center"/>
+      </w:pPr>
+      <w:r>
+        <w:t>Interfaz Gráfica 3.1</w:t>
+      </w:r>
+      <w:r>
+        <w:t xml:space="preserve"> </w:t>
+      </w:r>
+      <w:r>
+        <w:t>Registro Usuarios</w:t>
+      </w:r>
+    </w:p>
+    <w:p>
+      <w:pPr>
+        <w:pStyle w:val="Prrafodelista"/>
+        <w:ind w:left="1440"/>
+        <w:jc w:val="center"/>
+      </w:pPr>
+    </w:p>
+    <w:p>
+      <w:pPr>
+        <w:pStyle w:val="Prrafodelista"/>
+        <w:ind w:left="0"/>
+        <w:jc w:val="center"/>
+        <w:rPr>
+          <w:rFonts w:ascii="Arial" w:hAnsi="Arial" w:cs="Arial"/>
+          <w:i/>
+          <w:szCs w:val="24"/>
+        </w:rPr>
+      </w:pPr>
+      <w:r>
+        <w:rPr>
+          <w:noProof/>
+          <w:lang w:eastAsia="es-ES"/>
+        </w:rPr>
+        <w:lastRenderedPageBreak/>
+        <w:drawing>
+          <wp:inline distT="0" distB="0" distL="0" distR="0" wp14:anchorId="71669102" wp14:editId="7D12FE77">
+            <wp:extent cx="4192438" cy="2357119"/>
+            <wp:effectExtent l="0" t="0" r="0" b="5715"/>
+            <wp:docPr id="13" name="Imagen 13"/>
+            <wp:cNvGraphicFramePr>
+              <a:graphicFrameLocks xmlns:a="http://schemas.openxmlformats.org/drawingml/2006/main" noChangeAspect="1"/>
+            </wp:cNvGraphicFramePr>
+            <a:graphic xmlns:a="http://schemas.openxmlformats.org/drawingml/2006/main">
+              <a:graphicData uri="http://schemas.openxmlformats.org/drawingml/2006/picture">
+                <pic:pic xmlns:pic="http://schemas.openxmlformats.org/drawingml/2006/picture">
+                  <pic:nvPicPr>
+                    <pic:cNvPr id="0" name=""/>
+                    <pic:cNvPicPr/>
+                  </pic:nvPicPr>
+                  <pic:blipFill>
+                    <a:blip r:embed="rId19"/>
+                    <a:stretch>
+                      <a:fillRect/>
+                    </a:stretch>
+                  </pic:blipFill>
+                  <pic:spPr>
+                    <a:xfrm>
+                      <a:off x="0" y="0"/>
+                      <a:ext cx="4197259" cy="2359829"/>
+                    </a:xfrm>
+                    <a:prstGeom prst="rect">
+                      <a:avLst/>
+                    </a:prstGeom>
+                  </pic:spPr>
+                </pic:pic>
+              </a:graphicData>
+            </a:graphic>
+          </wp:inline>
+        </w:drawing>
+      </w:r>
+    </w:p>
+    <w:p>
+      <w:pPr>
+        <w:pStyle w:val="Prrafodelista"/>
+        <w:ind w:left="0"/>
+        <w:jc w:val="center"/>
+      </w:pPr>
+      <w:r>
+        <w:t>Interfaz Grá</w:t>
+      </w:r>
+      <w:r>
+        <w:t>fica 3.2</w:t>
+      </w:r>
+      <w:r>
+        <w:t xml:space="preserve"> </w:t>
+      </w:r>
+      <w:proofErr w:type="spellStart"/>
+      <w:r>
+        <w:t>Login</w:t>
+      </w:r>
+      <w:proofErr w:type="spellEnd"/>
+      <w:r>
+        <w:t xml:space="preserve"> Usuario</w:t>
+      </w:r>
+      <w:r>
+        <w:t xml:space="preserve"> Registrado Sin Permisos</w:t>
+      </w:r>
+    </w:p>
+    <w:p>
+      <w:pPr>
+        <w:pStyle w:val="Prrafodelista"/>
+        <w:ind w:left="0"/>
+        <w:jc w:val="center"/>
+      </w:pPr>
+    </w:p>
+    <w:p>
+      <w:pPr>
+        <w:pStyle w:val="Prrafodelista"/>
+        <w:ind w:left="0"/>
+        <w:jc w:val="center"/>
+      </w:pPr>
+      <w:r>
+        <w:rPr>
+          <w:noProof/>
+          <w:lang w:eastAsia="es-ES"/>
+        </w:rPr>
+        <w:drawing>
+          <wp:inline distT="0" distB="0" distL="0" distR="0" wp14:anchorId="6CD86D9A" wp14:editId="092CF495">
+            <wp:extent cx="4234715" cy="2380890"/>
+            <wp:effectExtent l="0" t="0" r="0" b="635"/>
+            <wp:docPr id="14" name="Imagen 14"/>
+            <wp:cNvGraphicFramePr>
+              <a:graphicFrameLocks xmlns:a="http://schemas.openxmlformats.org/drawingml/2006/main" noChangeAspect="1"/>
+            </wp:cNvGraphicFramePr>
+            <a:graphic xmlns:a="http://schemas.openxmlformats.org/drawingml/2006/main">
+              <a:graphicData uri="http://schemas.openxmlformats.org/drawingml/2006/picture">
+                <pic:pic xmlns:pic="http://schemas.openxmlformats.org/drawingml/2006/picture">
+                  <pic:nvPicPr>
+                    <pic:cNvPr id="0" name=""/>
+                    <pic:cNvPicPr/>
+                  </pic:nvPicPr>
+                  <pic:blipFill>
+                    <a:blip r:embed="rId20"/>
+                    <a:stretch>
+                      <a:fillRect/>
+                    </a:stretch>
+                  </pic:blipFill>
+                  <pic:spPr>
+                    <a:xfrm>
+                      <a:off x="0" y="0"/>
+                      <a:ext cx="4242895" cy="2385489"/>
+                    </a:xfrm>
+                    <a:prstGeom prst="rect">
+                      <a:avLst/>
+                    </a:prstGeom>
+                  </pic:spPr>
+                </pic:pic>
+              </a:graphicData>
+            </a:graphic>
+          </wp:inline>
+        </w:drawing>
+      </w:r>
+    </w:p>
+    <w:p>
+      <w:pPr>
+        <w:pStyle w:val="Prrafodelista"/>
+        <w:ind w:left="0"/>
+        <w:jc w:val="center"/>
+      </w:pPr>
+      <w:r>
+        <w:t>Interfaz Grá</w:t>
+      </w:r>
+      <w:r>
+        <w:t>fica 3.3</w:t>
+      </w:r>
+      <w:r>
+        <w:t xml:space="preserve"> </w:t>
+      </w:r>
+      <w:proofErr w:type="spellStart"/>
+      <w:r>
+        <w:t>Login</w:t>
+      </w:r>
+      <w:proofErr w:type="spellEnd"/>
+      <w:r>
+        <w:t xml:space="preserve"> Usuario Registrado </w:t>
+      </w:r>
+      <w:r>
+        <w:t>Administrador</w:t>
+      </w:r>
+    </w:p>
+    <w:p>
+      <w:pPr>
+        <w:pStyle w:val="Prrafodelista"/>
+        <w:ind w:left="0"/>
+        <w:jc w:val="center"/>
+      </w:pPr>
+    </w:p>
+    <w:p>
+      <w:pPr>
+        <w:pStyle w:val="Prrafodelista"/>
+        <w:ind w:left="0"/>
+        <w:jc w:val="center"/>
+      </w:pPr>
+      <w:r>
+        <w:rPr>
+          <w:noProof/>
+          <w:lang w:eastAsia="es-ES"/>
+        </w:rPr>
+        <w:drawing>
+          <wp:inline distT="0" distB="0" distL="0" distR="0" wp14:anchorId="552CF32F" wp14:editId="68AB508B">
+            <wp:extent cx="4222142" cy="2373820"/>
+            <wp:effectExtent l="0" t="0" r="6985" b="7620"/>
+            <wp:docPr id="15" name="Imagen 15"/>
+            <wp:cNvGraphicFramePr>
+              <a:graphicFrameLocks xmlns:a="http://schemas.openxmlformats.org/drawingml/2006/main" noChangeAspect="1"/>
+            </wp:cNvGraphicFramePr>
+            <a:graphic xmlns:a="http://schemas.openxmlformats.org/drawingml/2006/main">
+              <a:graphicData uri="http://schemas.openxmlformats.org/drawingml/2006/picture">
+                <pic:pic xmlns:pic="http://schemas.openxmlformats.org/drawingml/2006/picture">
+                  <pic:nvPicPr>
+                    <pic:cNvPr id="0" name=""/>
+                    <pic:cNvPicPr/>
+                  </pic:nvPicPr>
+                  <pic:blipFill>
+                    <a:blip r:embed="rId21"/>
+                    <a:stretch>
+                      <a:fillRect/>
+                    </a:stretch>
+                  </pic:blipFill>
+                  <pic:spPr>
+                    <a:xfrm>
+                      <a:off x="0" y="0"/>
+                      <a:ext cx="4229792" cy="2378121"/>
+                    </a:xfrm>
+                    <a:prstGeom prst="rect">
+                      <a:avLst/>
+                    </a:prstGeom>
+                  </pic:spPr>
+                </pic:pic>
+              </a:graphicData>
+            </a:graphic>
+          </wp:inline>
+        </w:drawing>
+      </w:r>
+    </w:p>
+    <w:p>
+      <w:pPr>
+        <w:pStyle w:val="Prrafodelista"/>
+        <w:ind w:left="0"/>
+        <w:jc w:val="center"/>
+      </w:pPr>
+      <w:r>
+        <w:t>Interfaz Grá</w:t>
+      </w:r>
+      <w:r>
+        <w:t>fica 3.4 CRUD Funciones</w:t>
+      </w:r>
+    </w:p>
+    <w:p>
+      <w:pPr>
+        <w:pStyle w:val="Prrafodelista"/>
+        <w:ind w:left="0"/>
+        <w:jc w:val="center"/>
+      </w:pPr>
+      <w:r>
+        <w:rPr>
+          <w:noProof/>
+          <w:lang w:eastAsia="es-ES"/>
+        </w:rPr>
+        <w:lastRenderedPageBreak/>
+        <w:drawing>
+          <wp:inline distT="0" distB="0" distL="0" distR="0" wp14:anchorId="3AA8A8EC" wp14:editId="09F4E84A">
+            <wp:extent cx="4327579" cy="2433100"/>
+            <wp:effectExtent l="0" t="0" r="0" b="5715"/>
+            <wp:docPr id="16" name="Imagen 16"/>
+            <wp:cNvGraphicFramePr>
+              <a:graphicFrameLocks xmlns:a="http://schemas.openxmlformats.org/drawingml/2006/main" noChangeAspect="1"/>
+            </wp:cNvGraphicFramePr>
+            <a:graphic xmlns:a="http://schemas.openxmlformats.org/drawingml/2006/main">
+              <a:graphicData uri="http://schemas.openxmlformats.org/drawingml/2006/picture">
+                <pic:pic xmlns:pic="http://schemas.openxmlformats.org/drawingml/2006/picture">
+                  <pic:nvPicPr>
+                    <pic:cNvPr id="0" name=""/>
+                    <pic:cNvPicPr/>
+                  </pic:nvPicPr>
+                  <pic:blipFill>
+                    <a:blip r:embed="rId22"/>
+                    <a:stretch>
+                      <a:fillRect/>
+                    </a:stretch>
+                  </pic:blipFill>
+                  <pic:spPr>
+                    <a:xfrm>
+                      <a:off x="0" y="0"/>
+                      <a:ext cx="4342719" cy="2441612"/>
+                    </a:xfrm>
+                    <a:prstGeom prst="rect">
+                      <a:avLst/>
+                    </a:prstGeom>
+                  </pic:spPr>
+                </pic:pic>
+              </a:graphicData>
+            </a:graphic>
+          </wp:inline>
+        </w:drawing>
+      </w:r>
+    </w:p>
+    <w:p>
+      <w:pPr>
+        <w:pStyle w:val="Prrafodelista"/>
+        <w:ind w:left="0"/>
+        <w:jc w:val="center"/>
+      </w:pPr>
+      <w:r>
+        <w:t>Interfaz Grá</w:t>
+      </w:r>
+      <w:r>
+        <w:t>fica 3.5 CRUD Roles</w:t>
+      </w:r>
+    </w:p>
+    <w:p>
+      <w:pPr>
+        <w:pStyle w:val="Prrafodelista"/>
+        <w:ind w:left="0"/>
+        <w:jc w:val="center"/>
+      </w:pPr>
+    </w:p>
+    <w:p>
+      <w:pPr>
+        <w:pStyle w:val="Prrafodelista"/>
+        <w:ind w:left="0"/>
+        <w:jc w:val="center"/>
+      </w:pPr>
+      <w:r>
+        <w:rPr>
+          <w:noProof/>
+          <w:lang w:eastAsia="es-ES"/>
+        </w:rPr>
+        <w:drawing>
+          <wp:inline distT="0" distB="0" distL="0" distR="0" wp14:anchorId="3C9C693B" wp14:editId="5435503F">
+            <wp:extent cx="4261899" cy="2396173"/>
+            <wp:effectExtent l="0" t="0" r="5715" b="4445"/>
+            <wp:docPr id="17" name="Imagen 17"/>
+            <wp:cNvGraphicFramePr>
+              <a:graphicFrameLocks xmlns:a="http://schemas.openxmlformats.org/drawingml/2006/main" noChangeAspect="1"/>
+            </wp:cNvGraphicFramePr>
+            <a:graphic xmlns:a="http://schemas.openxmlformats.org/drawingml/2006/main">
+              <a:graphicData uri="http://schemas.openxmlformats.org/drawingml/2006/picture">
+                <pic:pic xmlns:pic="http://schemas.openxmlformats.org/drawingml/2006/picture">
+                  <pic:nvPicPr>
+                    <pic:cNvPr id="0" name=""/>
+                    <pic:cNvPicPr/>
+                  </pic:nvPicPr>
+                  <pic:blipFill>
+                    <a:blip r:embed="rId23"/>
+                    <a:stretch>
+                      <a:fillRect/>
+                    </a:stretch>
+                  </pic:blipFill>
+                  <pic:spPr>
+                    <a:xfrm>
+                      <a:off x="0" y="0"/>
+                      <a:ext cx="4268137" cy="2399680"/>
+                    </a:xfrm>
+                    <a:prstGeom prst="rect">
+                      <a:avLst/>
+                    </a:prstGeom>
+                  </pic:spPr>
+                </pic:pic>
+              </a:graphicData>
+            </a:graphic>
+          </wp:inline>
+        </w:drawing>
+      </w:r>
+    </w:p>
+    <w:p>
+      <w:pPr>
+        <w:pStyle w:val="Prrafodelista"/>
+        <w:ind w:left="0"/>
+        <w:jc w:val="center"/>
+      </w:pPr>
+      <w:r>
+        <w:t>Interfaz Grá</w:t>
+      </w:r>
+      <w:r>
+        <w:t>fica 3.6</w:t>
+      </w:r>
+      <w:r>
+        <w:t xml:space="preserve"> </w:t>
+      </w:r>
+      <w:r>
+        <w:t>Administración Registro Usuarios</w:t>
+      </w:r>
+    </w:p>
+    <w:p>
+      <w:pPr>
+        <w:pStyle w:val="Prrafodelista"/>
+        <w:ind w:left="0"/>
+        <w:jc w:val="center"/>
+      </w:pPr>
+    </w:p>
+    <w:p>
+      <w:pPr>
+        <w:pStyle w:val="Prrafodelista"/>
+        <w:ind w:left="0"/>
+        <w:jc w:val="center"/>
+      </w:pPr>
+      <w:r>
+        <w:rPr>
+          <w:noProof/>
+          <w:lang w:eastAsia="es-ES"/>
+        </w:rPr>
+        <w:drawing>
+          <wp:inline distT="0" distB="0" distL="0" distR="0" wp14:anchorId="764E2F3F" wp14:editId="440D843C">
+            <wp:extent cx="3991555" cy="2244177"/>
+            <wp:effectExtent l="0" t="0" r="9525" b="3810"/>
+            <wp:docPr id="18" name="Imagen 18"/>
+            <wp:cNvGraphicFramePr>
+              <a:graphicFrameLocks xmlns:a="http://schemas.openxmlformats.org/drawingml/2006/main" noChangeAspect="1"/>
+            </wp:cNvGraphicFramePr>
+            <a:graphic xmlns:a="http://schemas.openxmlformats.org/drawingml/2006/main">
+              <a:graphicData uri="http://schemas.openxmlformats.org/drawingml/2006/picture">
+                <pic:pic xmlns:pic="http://schemas.openxmlformats.org/drawingml/2006/picture">
+                  <pic:nvPicPr>
+                    <pic:cNvPr id="0" name=""/>
+                    <pic:cNvPicPr/>
+                  </pic:nvPicPr>
+                  <pic:blipFill>
+                    <a:blip r:embed="rId24"/>
+                    <a:stretch>
+                      <a:fillRect/>
+                    </a:stretch>
+                  </pic:blipFill>
+                  <pic:spPr>
+                    <a:xfrm>
+                      <a:off x="0" y="0"/>
+                      <a:ext cx="3999003" cy="2248364"/>
+                    </a:xfrm>
+                    <a:prstGeom prst="rect">
+                      <a:avLst/>
+                    </a:prstGeom>
+                  </pic:spPr>
+                </pic:pic>
+              </a:graphicData>
+            </a:graphic>
+          </wp:inline>
+        </w:drawing>
+      </w:r>
+    </w:p>
+    <w:p>
+      <w:pPr>
+        <w:pStyle w:val="Prrafodelista"/>
+        <w:ind w:left="0"/>
+        <w:jc w:val="center"/>
+      </w:pPr>
+      <w:r>
+        <w:t>Interfaz Gráfica 3.</w:t>
+      </w:r>
+      <w:r>
+        <w:t>7</w:t>
+      </w:r>
+      <w:r>
+        <w:t xml:space="preserve"> Administración</w:t>
+      </w:r>
+      <w:r>
+        <w:t xml:space="preserve"> </w:t>
+      </w:r>
+      <w:r>
+        <w:t>Usuarios</w:t>
+      </w:r>
+    </w:p>
+    <w:p>
+      <w:pPr>
+        <w:pStyle w:val="Prrafodelista"/>
+        <w:ind w:left="0"/>
+        <w:jc w:val="center"/>
+      </w:pPr>
+    </w:p>
+    <w:p>
+      <w:pPr>
+        <w:pStyle w:val="Prrafodelista"/>
+        <w:ind w:left="0"/>
+        <w:jc w:val="center"/>
+      </w:pPr>
+      <w:r>
+        <w:rPr>
+          <w:noProof/>
+          <w:lang w:eastAsia="es-ES"/>
+        </w:rPr>
+        <w:drawing>
+          <wp:inline distT="0" distB="0" distL="0" distR="0" wp14:anchorId="12338EC9" wp14:editId="6BDAC6A6">
+            <wp:extent cx="4031311" cy="2266529"/>
+            <wp:effectExtent l="0" t="0" r="7620" b="635"/>
+            <wp:docPr id="19" name="Imagen 19"/>
+            <wp:cNvGraphicFramePr>
+              <a:graphicFrameLocks xmlns:a="http://schemas.openxmlformats.org/drawingml/2006/main" noChangeAspect="1"/>
+            </wp:cNvGraphicFramePr>
+            <a:graphic xmlns:a="http://schemas.openxmlformats.org/drawingml/2006/main">
+              <a:graphicData uri="http://schemas.openxmlformats.org/drawingml/2006/picture">
+                <pic:pic xmlns:pic="http://schemas.openxmlformats.org/drawingml/2006/picture">
+                  <pic:nvPicPr>
+                    <pic:cNvPr id="0" name=""/>
+                    <pic:cNvPicPr/>
+                  </pic:nvPicPr>
+                  <pic:blipFill>
+                    <a:blip r:embed="rId25"/>
+                    <a:stretch>
+                      <a:fillRect/>
+                    </a:stretch>
+                  </pic:blipFill>
+                  <pic:spPr>
+                    <a:xfrm>
+                      <a:off x="0" y="0"/>
+                      <a:ext cx="4041698" cy="2272369"/>
+                    </a:xfrm>
+                    <a:prstGeom prst="rect">
+                      <a:avLst/>
+                    </a:prstGeom>
+                  </pic:spPr>
+                </pic:pic>
+              </a:graphicData>
+            </a:graphic>
+          </wp:inline>
+        </w:drawing>
+      </w:r>
+    </w:p>
+    <w:p>
+      <w:pPr>
+        <w:pStyle w:val="Prrafodelista"/>
+        <w:ind w:left="0"/>
+        <w:jc w:val="center"/>
+      </w:pPr>
+      <w:r>
+        <w:t>Interfaz Gráfica 3.</w:t>
+      </w:r>
+      <w:r>
+        <w:t>8 Perfil de</w:t>
+      </w:r>
+      <w:r>
+        <w:t xml:space="preserve"> </w:t>
+      </w:r>
+      <w:r>
+        <w:t>Usuario</w:t>
+      </w:r>
+    </w:p>
+    <w:p>
+      <w:pPr>
+        <w:pStyle w:val="Prrafodelista"/>
+        <w:ind w:left="1440"/>
+        <w:rPr>
+          <w:rFonts w:ascii="Arial" w:hAnsi="Arial" w:cs="Arial"/>
+          <w:i/>
+          <w:szCs w:val="24"/>
+        </w:rPr>
+      </w:pPr>
+    </w:p>
+    <w:p>
+      <w:pPr>
+        <w:pStyle w:val="Prrafodelista"/>
+        <w:ind w:left="1440"/>
+        <w:rPr>
+          <w:rFonts w:ascii="Arial" w:hAnsi="Arial" w:cs="Arial"/>
+          <w:i/>
+          <w:szCs w:val="24"/>
+        </w:rPr>
+      </w:pPr>
+      <w:r>
+        <w:rPr>
+          <w:rFonts w:ascii="Arial" w:hAnsi="Arial" w:cs="Arial"/>
+          <w:i/>
+          <w:szCs w:val="24"/>
+        </w:rPr>
+        <w:t xml:space="preserve">Base </w:t>
+      </w:r>
+      <w:r>
+        <w:rPr>
+          <w:rFonts w:ascii="Arial" w:hAnsi="Arial" w:cs="Arial"/>
+          <w:i/>
+          <w:szCs w:val="24"/>
+        </w:rPr>
+        <w:t>de Datos:</w:t>
+      </w:r>
+    </w:p>
+    <w:p>
+      <w:pPr>
+        <w:pStyle w:val="Prrafodelista"/>
+        <w:ind w:left="0"/>
+        <w:jc w:val="center"/>
+        <w:rPr>
+          <w:rFonts w:ascii="Arial" w:hAnsi="Arial" w:cs="Arial"/>
+          <w:i/>
+          <w:szCs w:val="24"/>
+        </w:rPr>
+      </w:pPr>
+      <w:r>
+        <w:rPr>
+          <w:noProof/>
+          <w:lang w:eastAsia="es-ES"/>
+        </w:rPr>
+        <w:drawing>
+          <wp:inline distT="0" distB="0" distL="0" distR="0" wp14:anchorId="6762E855" wp14:editId="0C44EADB">
+            <wp:extent cx="5612130" cy="3155315"/>
+            <wp:effectExtent l="0" t="0" r="7620" b="6985"/>
+            <wp:docPr id="21" name="Imagen 21"/>
+            <wp:cNvGraphicFramePr>
+              <a:graphicFrameLocks xmlns:a="http://schemas.openxmlformats.org/drawingml/2006/main" noChangeAspect="1"/>
+            </wp:cNvGraphicFramePr>
+            <a:graphic xmlns:a="http://schemas.openxmlformats.org/drawingml/2006/main">
+              <a:graphicData uri="http://schemas.openxmlformats.org/drawingml/2006/picture">
+                <pic:pic xmlns:pic="http://schemas.openxmlformats.org/drawingml/2006/picture">
+                  <pic:nvPicPr>
+                    <pic:cNvPr id="0" name=""/>
+                    <pic:cNvPicPr/>
+                  </pic:nvPicPr>
+                  <pic:blipFill>
+                    <a:blip r:embed="rId26"/>
+                    <a:stretch>
+                      <a:fillRect/>
+                    </a:stretch>
+                  </pic:blipFill>
+                  <pic:spPr>
+                    <a:xfrm>
+                      <a:off x="0" y="0"/>
+                      <a:ext cx="5612130" cy="3155315"/>
+                    </a:xfrm>
+                    <a:prstGeom prst="rect">
+                      <a:avLst/>
+                    </a:prstGeom>
+                  </pic:spPr>
+                </pic:pic>
+              </a:graphicData>
+            </a:graphic>
+          </wp:inline>
+        </w:drawing>
+      </w:r>
+    </w:p>
+    <w:p>
+      <w:pPr>
+        <w:pStyle w:val="Prrafodelista"/>
+        <w:ind w:left="0"/>
+        <w:jc w:val="center"/>
+      </w:pPr>
+      <w:r>
+        <w:t>Interfaz Gráfica 3.</w:t>
+      </w:r>
+      <w:r>
+        <w:t>9</w:t>
+      </w:r>
+      <w:r>
+        <w:t xml:space="preserve"> </w:t>
+      </w:r>
+      <w:r>
+        <w:t>Base de Datos Administración Usuarios</w:t>
+      </w:r>
+    </w:p>
+    <w:p>
+      <w:pPr>
+        <w:pStyle w:val="Prrafodelista"/>
+        <w:ind w:left="0"/>
+        <w:jc w:val="center"/>
+        <w:rPr>
+          <w:rFonts w:ascii="Arial" w:hAnsi="Arial" w:cs="Arial"/>
+          <w:i/>
+          <w:szCs w:val="24"/>
+        </w:rPr>
+      </w:pPr>
+    </w:p>
+    <w:p>
+      <w:pPr>
+        <w:pStyle w:val="Prrafodelista"/>
+        <w:numPr>
+          <w:ilvl w:val="0"/>
+          <w:numId w:val="23"/>
+        </w:numPr>
+        <w:rPr>
+          <w:rFonts w:ascii="Arial" w:hAnsi="Arial" w:cs="Arial"/>
+          <w:b/>
+          <w:i/>
+          <w:szCs w:val="24"/>
+        </w:rPr>
+      </w:pPr>
+      <w:r>
+        <w:rPr>
+          <w:rFonts w:ascii="Arial" w:hAnsi="Arial" w:cs="Arial"/>
+          <w:b/>
+          <w:i/>
+          <w:szCs w:val="24"/>
+        </w:rPr>
+        <w:t xml:space="preserve">Etapa 04 – Desarrollo de la Codificación </w:t>
+      </w:r>
+    </w:p>
+    <w:p>
+      <w:pPr>
+        <w:pStyle w:val="Prrafodelista"/>
+        <w:numPr>
+          <w:ilvl w:val="0"/>
+          <w:numId w:val="23"/>
+        </w:numPr>
+        <w:rPr>
+          <w:rFonts w:ascii="Arial" w:hAnsi="Arial" w:cs="Arial"/>
+          <w:b/>
+          <w:i/>
+          <w:szCs w:val="24"/>
+        </w:rPr>
+      </w:pPr>
+      <w:r>
+        <w:rPr>
+          <w:rFonts w:ascii="Arial" w:hAnsi="Arial" w:cs="Arial"/>
+          <w:b/>
+          <w:i/>
+          <w:szCs w:val="24"/>
+        </w:rPr>
+        <w:t xml:space="preserve">Etapa 05 – Depuración de Pruebas </w:t>
+      </w:r>
+    </w:p>
+    <w:p>
+      <w:pPr>
+        <w:pStyle w:val="Prrafodelista"/>
+        <w:ind w:left="1776"/>
+        <w:rPr>
+          <w:rFonts w:ascii="Arial" w:hAnsi="Arial" w:cs="Arial"/>
+          <w:szCs w:val="24"/>
+        </w:rPr>
+      </w:pPr>
+    </w:p>
+    <w:p>
+      <w:pPr>
+        <w:pStyle w:val="Prrafodelista"/>
+        <w:ind w:left="1224"/>
+        <w:rPr>
+          <w:rFonts w:ascii="Arial" w:hAnsi="Arial" w:cs="Arial"/>
+          <w:szCs w:val="24"/>
+        </w:rPr>
+      </w:pPr>
+      <w:r>
+        <w:rPr>
+          <w:rFonts w:ascii="Arial" w:hAnsi="Arial" w:cs="Arial"/>
+          <w:szCs w:val="24"/>
+        </w:rPr>
+        <w:tab/>
+      </w:r>
+    </w:p>
+    <w:p>
+      <w:pPr>
+        <w:pStyle w:val="Prrafodelista"/>
+        <w:numPr>
+          <w:ilvl w:val="2"/>
+          <w:numId w:val="3"/>
+        </w:numPr>
+        <w:rPr>
+          <w:rFonts w:ascii="Arial" w:hAnsi="Arial" w:cs="Arial"/>
+          <w:b/>
+          <w:color w:val="00B050"/>
+          <w:sz w:val="24"/>
+          <w:szCs w:val="24"/>
+        </w:rPr>
+      </w:pPr>
+      <w:r>
+        <w:rPr>
+          <w:rFonts w:ascii="Arial" w:hAnsi="Arial" w:cs="Arial"/>
+          <w:b/>
+          <w:color w:val="00B050"/>
+          <w:sz w:val="24"/>
+          <w:szCs w:val="24"/>
+        </w:rPr>
+        <w:t>Módulo Administración  Funciones.</w:t>
+      </w:r>
+    </w:p>
+    <w:p>
+      <w:pPr>
+        <w:pStyle w:val="Prrafodelista"/>
+        <w:numPr>
+          <w:ilvl w:val="0"/>
+          <w:numId w:val="24"/>
+        </w:numPr>
+        <w:rPr>
+          <w:rFonts w:ascii="Arial" w:hAnsi="Arial" w:cs="Arial"/>
+          <w:b/>
+          <w:i/>
+          <w:szCs w:val="24"/>
+        </w:rPr>
+      </w:pPr>
+      <w:r>
+        <w:rPr>
+          <w:rFonts w:ascii="Arial" w:hAnsi="Arial" w:cs="Arial"/>
+          <w:b/>
+          <w:i/>
+          <w:szCs w:val="24"/>
+        </w:rPr>
+        <w:t>Etapa 01 – Descripción del Problema</w:t>
+      </w:r>
+    </w:p>
+    <w:p>
+      <w:pPr>
+        <w:pStyle w:val="Prrafodelista"/>
+        <w:ind w:left="1440"/>
+        <w:jc w:val="both"/>
+        <w:rPr>
+          <w:rFonts w:ascii="Arial" w:hAnsi="Arial" w:cs="Arial"/>
+          <w:b/>
+          <w:szCs w:val="24"/>
+        </w:rPr>
+      </w:pPr>
+      <w:r>
+        <w:rPr>
+          <w:rFonts w:ascii="Arial" w:hAnsi="Arial" w:cs="Arial"/>
+          <w:i/>
+          <w:szCs w:val="24"/>
+        </w:rPr>
+        <w:lastRenderedPageBreak/>
+        <w:t>Enunciado:</w:t>
+      </w:r>
+      <w:r>
+        <w:rPr>
+          <w:rFonts w:ascii="Arial" w:hAnsi="Arial" w:cs="Arial"/>
+          <w:szCs w:val="24"/>
+        </w:rPr>
+        <w:t xml:space="preserve"> Desa</w:t>
+      </w:r>
+      <w:r>
+        <w:rPr>
+          <w:rFonts w:ascii="Arial" w:hAnsi="Arial" w:cs="Arial"/>
+          <w:szCs w:val="24"/>
+        </w:rPr>
+        <w:t>rrolle una solución que permita administra</w:t>
+      </w:r>
+      <w:r>
+        <w:rPr>
+          <w:rFonts w:ascii="Arial" w:hAnsi="Arial" w:cs="Arial"/>
+          <w:szCs w:val="24"/>
+        </w:rPr>
+        <w:t>r</w:t>
+      </w:r>
+      <w:r>
+        <w:rPr>
+          <w:rFonts w:ascii="Arial" w:hAnsi="Arial" w:cs="Arial"/>
+          <w:szCs w:val="24"/>
+        </w:rPr>
+        <w:t xml:space="preserve"> toda la funcionalidad del sistema. </w:t>
+      </w:r>
+      <w:r>
+        <w:rPr>
+          <w:rFonts w:ascii="Arial" w:hAnsi="Arial" w:cs="Arial"/>
+          <w:szCs w:val="24"/>
+        </w:rPr>
+        <w:t>Tomando como banderas al usuario, la publicación y facultad.</w:t>
+      </w:r>
+    </w:p>
+    <w:p>
+      <w:pPr>
+        <w:pStyle w:val="Prrafodelista"/>
+        <w:numPr>
+          <w:ilvl w:val="0"/>
+          <w:numId w:val="24"/>
+        </w:numPr>
+        <w:rPr>
+          <w:rFonts w:ascii="Arial" w:hAnsi="Arial" w:cs="Arial"/>
+          <w:b/>
+          <w:i/>
+          <w:szCs w:val="24"/>
+        </w:rPr>
+      </w:pPr>
+      <w:r>
+        <w:rPr>
+          <w:rFonts w:ascii="Arial" w:hAnsi="Arial" w:cs="Arial"/>
+          <w:b/>
+          <w:i/>
+          <w:szCs w:val="24"/>
+        </w:rPr>
+        <w:t>Etapa 02 – Definición de la Solución</w:t>
+      </w:r>
+    </w:p>
+    <w:p>
+      <w:pPr>
+        <w:pStyle w:val="Prrafodelista"/>
+        <w:ind w:left="1440"/>
+        <w:rPr>
+          <w:rFonts w:ascii="Arial" w:hAnsi="Arial" w:cs="Arial"/>
+          <w:szCs w:val="24"/>
+        </w:rPr>
+      </w:pPr>
+      <w:r>
+        <w:rPr>
+          <w:rFonts w:ascii="Arial" w:hAnsi="Arial" w:cs="Arial"/>
+          <w:i/>
+          <w:szCs w:val="24"/>
+        </w:rPr>
+        <w:t xml:space="preserve">Resultado Deseado: </w:t>
+      </w:r>
+      <w:r>
+        <w:rPr>
+          <w:rFonts w:ascii="Arial" w:hAnsi="Arial" w:cs="Arial"/>
+          <w:szCs w:val="24"/>
+        </w:rPr>
+        <w:t>Generar y administrar los permisos del usuario a partir del rol. El rol asignado mostrara la funcionalidad y las tareas del usuario del sistema. Controlando los permisos de  los módulos facultad y publicaciones con que cuenta el rol.</w:t>
+      </w:r>
+    </w:p>
+    <w:p>
+      <w:pPr>
+        <w:pStyle w:val="Prrafodelista"/>
+        <w:ind w:left="1440"/>
+        <w:rPr>
+          <w:rFonts w:ascii="Arial" w:hAnsi="Arial" w:cs="Arial"/>
+          <w:szCs w:val="24"/>
+        </w:rPr>
+      </w:pPr>
+      <w:r>
+        <w:rPr>
+          <w:rFonts w:ascii="Arial" w:hAnsi="Arial" w:cs="Arial"/>
+          <w:i/>
+          <w:szCs w:val="24"/>
+        </w:rPr>
+        <w:t>Datos Necesarios</w:t>
+      </w:r>
+      <w:r>
+        <w:rPr>
+          <w:rFonts w:ascii="Arial" w:hAnsi="Arial" w:cs="Arial"/>
+          <w:i/>
+          <w:szCs w:val="24"/>
+        </w:rPr>
+        <w:t>:</w:t>
+      </w:r>
+      <w:r>
+        <w:rPr>
+          <w:rFonts w:ascii="Arial" w:hAnsi="Arial" w:cs="Arial"/>
+          <w:i/>
+          <w:szCs w:val="24"/>
+        </w:rPr>
+        <w:t xml:space="preserve"> </w:t>
+      </w:r>
+      <w:r>
+        <w:rPr>
+          <w:rFonts w:ascii="Arial" w:hAnsi="Arial" w:cs="Arial"/>
+          <w:szCs w:val="24"/>
+        </w:rPr>
+        <w:t xml:space="preserve">id, </w:t>
+      </w:r>
+      <w:proofErr w:type="spellStart"/>
+      <w:r>
+        <w:rPr>
+          <w:rFonts w:ascii="Arial" w:hAnsi="Arial" w:cs="Arial"/>
+          <w:szCs w:val="24"/>
+        </w:rPr>
+        <w:t>id_ftps</w:t>
+      </w:r>
+      <w:proofErr w:type="spellEnd"/>
+      <w:r>
+        <w:rPr>
+          <w:rFonts w:ascii="Arial" w:hAnsi="Arial" w:cs="Arial"/>
+          <w:szCs w:val="24"/>
+        </w:rPr>
+        <w:t xml:space="preserve">, </w:t>
+      </w:r>
+      <w:proofErr w:type="spellStart"/>
+      <w:r>
+        <w:rPr>
+          <w:rFonts w:ascii="Arial" w:hAnsi="Arial" w:cs="Arial"/>
+          <w:szCs w:val="24"/>
+        </w:rPr>
+        <w:t>id_ftp</w:t>
+      </w:r>
+      <w:proofErr w:type="spellEnd"/>
+      <w:r>
+        <w:rPr>
+          <w:rFonts w:ascii="Arial" w:hAnsi="Arial" w:cs="Arial"/>
+          <w:szCs w:val="24"/>
+        </w:rPr>
+        <w:t xml:space="preserve">, </w:t>
+      </w:r>
+      <w:proofErr w:type="spellStart"/>
+      <w:r>
+        <w:rPr>
+          <w:rFonts w:ascii="Arial" w:hAnsi="Arial" w:cs="Arial"/>
+          <w:szCs w:val="24"/>
+        </w:rPr>
+        <w:t>id_umw</w:t>
+      </w:r>
+      <w:proofErr w:type="spellEnd"/>
+      <w:r>
+        <w:rPr>
+          <w:rFonts w:ascii="Arial" w:hAnsi="Arial" w:cs="Arial"/>
+          <w:szCs w:val="24"/>
+        </w:rPr>
+        <w:t xml:space="preserve">, </w:t>
+      </w:r>
+      <w:proofErr w:type="spellStart"/>
+      <w:r>
+        <w:rPr>
+          <w:rFonts w:ascii="Arial" w:hAnsi="Arial" w:cs="Arial"/>
+          <w:szCs w:val="24"/>
+        </w:rPr>
+        <w:t>id_ump</w:t>
+      </w:r>
+      <w:proofErr w:type="spellEnd"/>
+      <w:r>
+        <w:rPr>
+          <w:rFonts w:ascii="Arial" w:hAnsi="Arial" w:cs="Arial"/>
+          <w:szCs w:val="24"/>
+        </w:rPr>
+        <w:t xml:space="preserve">, </w:t>
+      </w:r>
+      <w:proofErr w:type="spellStart"/>
+      <w:r>
+        <w:rPr>
+          <w:rFonts w:ascii="Arial" w:hAnsi="Arial" w:cs="Arial"/>
+          <w:szCs w:val="24"/>
+        </w:rPr>
+        <w:t>id_ucw</w:t>
+      </w:r>
+      <w:proofErr w:type="spellEnd"/>
+      <w:r>
+        <w:rPr>
+          <w:rFonts w:ascii="Arial" w:hAnsi="Arial" w:cs="Arial"/>
+          <w:szCs w:val="24"/>
+        </w:rPr>
+        <w:t xml:space="preserve">, </w:t>
+      </w:r>
+      <w:proofErr w:type="spellStart"/>
+      <w:r>
+        <w:rPr>
+          <w:rFonts w:ascii="Arial" w:hAnsi="Arial" w:cs="Arial"/>
+          <w:szCs w:val="24"/>
+        </w:rPr>
+        <w:t>id_ucp</w:t>
+      </w:r>
+      <w:proofErr w:type="spellEnd"/>
+      <w:r>
+        <w:rPr>
+          <w:rFonts w:ascii="Arial" w:hAnsi="Arial" w:cs="Arial"/>
+          <w:szCs w:val="24"/>
+        </w:rPr>
+        <w:t xml:space="preserve">, </w:t>
+      </w:r>
+      <w:proofErr w:type="spellStart"/>
+      <w:r>
+        <w:rPr>
+          <w:rFonts w:ascii="Arial" w:hAnsi="Arial" w:cs="Arial"/>
+          <w:szCs w:val="24"/>
+        </w:rPr>
+        <w:t>id_ufw</w:t>
+      </w:r>
+      <w:proofErr w:type="spellEnd"/>
+      <w:r>
+        <w:rPr>
+          <w:rFonts w:ascii="Arial" w:hAnsi="Arial" w:cs="Arial"/>
+          <w:szCs w:val="24"/>
+        </w:rPr>
+        <w:t xml:space="preserve">, </w:t>
+      </w:r>
+      <w:proofErr w:type="spellStart"/>
+      <w:r>
+        <w:rPr>
+          <w:rFonts w:ascii="Arial" w:hAnsi="Arial" w:cs="Arial"/>
+          <w:szCs w:val="24"/>
+        </w:rPr>
+        <w:t>id_ufp</w:t>
+      </w:r>
+      <w:proofErr w:type="spellEnd"/>
+      <w:r>
+        <w:rPr>
+          <w:rFonts w:ascii="Arial" w:hAnsi="Arial" w:cs="Arial"/>
+          <w:szCs w:val="24"/>
+        </w:rPr>
+        <w:t>.</w:t>
+      </w:r>
+    </w:p>
+    <w:p>
+      <w:pPr>
+        <w:pStyle w:val="Prrafodelista"/>
+        <w:ind w:left="1440"/>
+        <w:rPr>
+          <w:rFonts w:ascii="Arial" w:hAnsi="Arial" w:cs="Arial"/>
+          <w:szCs w:val="24"/>
+        </w:rPr>
+      </w:pPr>
+      <w:r>
+        <w:rPr>
+          <w:rFonts w:ascii="Arial" w:hAnsi="Arial" w:cs="Arial"/>
+          <w:i/>
+          <w:szCs w:val="24"/>
+        </w:rPr>
+        <w:t>Procesamiento:</w:t>
+      </w:r>
+      <w:r>
+        <w:rPr>
+          <w:rFonts w:ascii="Arial" w:hAnsi="Arial" w:cs="Arial"/>
+          <w:i/>
+          <w:szCs w:val="24"/>
+        </w:rPr>
+        <w:t xml:space="preserve"> </w:t>
+      </w:r>
+      <w:r>
+        <w:rPr>
+          <w:rFonts w:ascii="Arial" w:hAnsi="Arial" w:cs="Arial"/>
+          <w:szCs w:val="24"/>
+        </w:rPr>
+        <w:t xml:space="preserve">La administración de la funcionalidad se la llevara a cabo por medio de tablas intermedias que nos </w:t>
+      </w:r>
+      <w:r>
+        <w:rPr>
+          <w:rFonts w:ascii="Arial" w:hAnsi="Arial" w:cs="Arial"/>
+          <w:szCs w:val="24"/>
+        </w:rPr>
+        <w:t>permitan relacionar y filtrar datos de las tablas de la base de dato</w:t>
+      </w:r>
+      <w:r>
+        <w:rPr>
+          <w:rFonts w:ascii="Arial" w:hAnsi="Arial" w:cs="Arial"/>
+          <w:szCs w:val="24"/>
+        </w:rPr>
+        <w:t>. Llegando a desarrollar métodos que nos permitan generar niveles de seguridad óptimos para el sistema.</w:t>
+      </w:r>
+    </w:p>
+    <w:p>
+      <w:pPr>
+        <w:pStyle w:val="Prrafodelista"/>
+        <w:numPr>
+          <w:ilvl w:val="0"/>
+          <w:numId w:val="24"/>
+        </w:numPr>
+        <w:rPr>
+          <w:rFonts w:ascii="Arial" w:hAnsi="Arial" w:cs="Arial"/>
+          <w:b/>
+          <w:i/>
+          <w:szCs w:val="24"/>
+        </w:rPr>
+      </w:pPr>
+      <w:r>
+        <w:rPr>
+          <w:rFonts w:ascii="Arial" w:hAnsi="Arial" w:cs="Arial"/>
+          <w:b/>
+          <w:i/>
+          <w:szCs w:val="24"/>
+        </w:rPr>
+        <w:t>Etapa 03 – Diseño de la Lógica</w:t>
+      </w:r>
+    </w:p>
+    <w:p>
+      <w:pPr>
+        <w:pStyle w:val="Prrafodelista"/>
+        <w:ind w:left="1440"/>
+        <w:rPr>
+          <w:rFonts w:ascii="Arial" w:hAnsi="Arial" w:cs="Arial"/>
+          <w:i/>
+          <w:szCs w:val="24"/>
+        </w:rPr>
+      </w:pPr>
+      <w:r>
+        <w:rPr>
+          <w:rFonts w:ascii="Arial" w:hAnsi="Arial" w:cs="Arial"/>
+          <w:i/>
+          <w:szCs w:val="24"/>
+        </w:rPr>
+        <w:t xml:space="preserve">Nombre del Proyecto: </w:t>
+      </w:r>
+    </w:p>
+    <w:p>
+      <w:pPr>
+        <w:pStyle w:val="Prrafodelista"/>
+        <w:ind w:left="1440"/>
+        <w:rPr>
+          <w:rFonts w:ascii="Arial" w:hAnsi="Arial" w:cs="Arial"/>
+          <w:i/>
+          <w:szCs w:val="24"/>
+        </w:rPr>
+      </w:pPr>
+      <w:r>
+        <w:rPr>
+          <w:rFonts w:ascii="Arial" w:hAnsi="Arial" w:cs="Arial"/>
+          <w:i/>
+          <w:szCs w:val="24"/>
+        </w:rPr>
+        <w:t>Diagrama de Paquetes:</w:t>
+      </w:r>
+    </w:p>
+    <w:p>
+      <w:pPr>
+        <w:pStyle w:val="Prrafodelista"/>
+        <w:ind w:left="1440"/>
+        <w:rPr>
+          <w:rFonts w:ascii="Arial" w:hAnsi="Arial" w:cs="Arial"/>
+          <w:i/>
+          <w:szCs w:val="24"/>
+        </w:rPr>
+      </w:pPr>
+      <w:r>
+        <w:rPr>
+          <w:rFonts w:ascii="Arial" w:hAnsi="Arial" w:cs="Arial"/>
+          <w:i/>
+          <w:szCs w:val="24"/>
+        </w:rPr>
+        <w:t>Diagrama de Clases:</w:t>
+      </w:r>
+    </w:p>
+    <w:p>
+      <w:pPr>
+        <w:pStyle w:val="Prrafodelista"/>
+        <w:ind w:left="1440"/>
+        <w:rPr>
+          <w:rFonts w:ascii="Arial" w:hAnsi="Arial" w:cs="Arial"/>
+          <w:i/>
+          <w:szCs w:val="24"/>
+        </w:rPr>
+      </w:pPr>
+      <w:r>
+        <w:rPr>
+          <w:rFonts w:ascii="Arial" w:hAnsi="Arial" w:cs="Arial"/>
+          <w:i/>
+          <w:szCs w:val="24"/>
+        </w:rPr>
+        <w:t>Diseño de Interfaz Gráfica de Usuario (GUI):</w:t>
+      </w:r>
+    </w:p>
+    <w:p>
+      <w:pPr>
+        <w:pStyle w:val="Prrafodelista"/>
+        <w:ind w:left="1440"/>
+        <w:rPr>
+          <w:rFonts w:ascii="Arial" w:hAnsi="Arial" w:cs="Arial"/>
+          <w:i/>
+          <w:szCs w:val="24"/>
+        </w:rPr>
+      </w:pPr>
+      <w:r>
+        <w:rPr>
+          <w:rFonts w:ascii="Arial" w:hAnsi="Arial" w:cs="Arial"/>
+          <w:i/>
+          <w:szCs w:val="24"/>
+        </w:rPr>
+        <w:t>Graficas de Estructura de Datos:</w:t>
+      </w:r>
+    </w:p>
+    <w:p>
+      <w:pPr>
+        <w:pStyle w:val="Prrafodelista"/>
+        <w:numPr>
+          <w:ilvl w:val="0"/>
+          <w:numId w:val="24"/>
+        </w:numPr>
+        <w:rPr>
+          <w:rFonts w:ascii="Arial" w:hAnsi="Arial" w:cs="Arial"/>
+          <w:b/>
+          <w:i/>
+          <w:szCs w:val="24"/>
+        </w:rPr>
+      </w:pPr>
+      <w:r>
+        <w:rPr>
+          <w:rFonts w:ascii="Arial" w:hAnsi="Arial" w:cs="Arial"/>
+          <w:b/>
+          <w:i/>
+          <w:szCs w:val="24"/>
+        </w:rPr>
+        <w:t xml:space="preserve">Etapa 04 – Desarrollo de la Codificación </w:t>
+      </w:r>
+    </w:p>
+    <w:p>
+      <w:pPr>
+        <w:pStyle w:val="Prrafodelista"/>
+        <w:numPr>
+          <w:ilvl w:val="0"/>
+          <w:numId w:val="24"/>
+        </w:numPr>
+        <w:rPr>
+          <w:rFonts w:ascii="Arial" w:hAnsi="Arial" w:cs="Arial"/>
+          <w:b/>
+          <w:i/>
+          <w:szCs w:val="24"/>
+        </w:rPr>
+      </w:pPr>
+      <w:r>
+        <w:rPr>
+          <w:rFonts w:ascii="Arial" w:hAnsi="Arial" w:cs="Arial"/>
+          <w:b/>
+          <w:i/>
+          <w:szCs w:val="24"/>
+        </w:rPr>
+        <w:t xml:space="preserve">Etapa 05 – Depuración de Pruebas </w:t>
+      </w:r>
+    </w:p>
+    <w:p>
+      <w:pPr>
+        <w:pStyle w:val="Prrafodelista"/>
+        <w:ind w:left="1224"/>
+        <w:rPr>
+          <w:rFonts w:ascii="Arial" w:hAnsi="Arial" w:cs="Arial"/>
+          <w:b/>
+          <w:color w:val="00B050"/>
+          <w:sz w:val="24"/>
+          <w:szCs w:val="24"/>
+        </w:rPr>
+      </w:pPr>
+    </w:p>
+    <w:p>
+      <w:pPr>
+        <w:pStyle w:val="Prrafodelista"/>
+        <w:numPr>
+          <w:ilvl w:val="2"/>
+          <w:numId w:val="3"/>
+        </w:numPr>
+        <w:rPr>
+          <w:rFonts w:ascii="Arial" w:hAnsi="Arial" w:cs="Arial"/>
+          <w:b/>
+          <w:color w:val="00B050"/>
+          <w:sz w:val="24"/>
+          <w:szCs w:val="24"/>
+        </w:rPr>
+      </w:pPr>
+      <w:r>
+        <w:rPr>
+          <w:rFonts w:ascii="Arial" w:hAnsi="Arial" w:cs="Arial"/>
+          <w:b/>
+          <w:color w:val="00B050"/>
+          <w:sz w:val="24"/>
+          <w:szCs w:val="24"/>
+        </w:rPr>
+        <w:t>Módulo Administración  Facultad.</w:t>
+      </w:r>
+    </w:p>
+    <w:p>
+      <w:pPr>
+        <w:pStyle w:val="Prrafodelista"/>
+        <w:numPr>
+          <w:ilvl w:val="0"/>
+          <w:numId w:val="25"/>
+        </w:numPr>
+        <w:rPr>
+          <w:rFonts w:ascii="Arial" w:hAnsi="Arial" w:cs="Arial"/>
+          <w:b/>
+          <w:i/>
+          <w:szCs w:val="24"/>
+        </w:rPr>
+      </w:pPr>
+      <w:r>
+        <w:rPr>
+          <w:rFonts w:ascii="Arial" w:hAnsi="Arial" w:cs="Arial"/>
+          <w:b/>
+          <w:i/>
+          <w:szCs w:val="24"/>
+        </w:rPr>
+        <w:t>Etapa 01 – Descripción del Problema</w:t>
+      </w:r>
+    </w:p>
+    <w:p>
+      <w:pPr>
+        <w:pStyle w:val="Prrafodelista"/>
+        <w:ind w:left="1440"/>
+        <w:jc w:val="both"/>
+        <w:rPr>
+          <w:rFonts w:ascii="Arial" w:hAnsi="Arial" w:cs="Arial"/>
+          <w:b/>
+          <w:szCs w:val="24"/>
+        </w:rPr>
+      </w:pPr>
+      <w:r>
+        <w:rPr>
+          <w:rFonts w:ascii="Arial" w:hAnsi="Arial" w:cs="Arial"/>
+          <w:i/>
+          <w:szCs w:val="24"/>
+        </w:rPr>
+        <w:t>Enunciado:</w:t>
+      </w:r>
+      <w:r>
+        <w:rPr>
+          <w:rFonts w:ascii="Arial" w:hAnsi="Arial" w:cs="Arial"/>
+          <w:szCs w:val="24"/>
+        </w:rPr>
+        <w:t xml:space="preserve"> Implementar un módulo que permita administrar facultad, carrera y materia. Tomando en cuenta que una es dependiente de la otra.</w:t>
+      </w:r>
+      <w:r>
+        <w:rPr>
+          <w:rFonts w:ascii="Arial" w:hAnsi="Arial" w:cs="Arial"/>
+          <w:szCs w:val="24"/>
+        </w:rPr>
+        <w:t xml:space="preserve"> Desarrollando un </w:t>
+      </w:r>
+      <w:r>
+        <w:rPr>
+          <w:rFonts w:ascii="Arial" w:hAnsi="Arial" w:cs="Arial"/>
+          <w:szCs w:val="24"/>
+        </w:rPr>
+        <w:t>generador de mallas curriculares por carrera, mostrando la dependencia entre materias de la carrera.</w:t>
+      </w:r>
+      <w:r>
+        <w:rPr>
+          <w:rFonts w:ascii="Arial" w:hAnsi="Arial" w:cs="Arial"/>
+          <w:szCs w:val="24"/>
+        </w:rPr>
+        <w:t xml:space="preserve"> </w:t>
+      </w:r>
+    </w:p>
+    <w:p>
+      <w:pPr>
+        <w:pStyle w:val="Prrafodelista"/>
+        <w:numPr>
+          <w:ilvl w:val="0"/>
+          <w:numId w:val="25"/>
+        </w:numPr>
+        <w:rPr>
+          <w:rFonts w:ascii="Arial" w:hAnsi="Arial" w:cs="Arial"/>
+          <w:b/>
+          <w:i/>
+          <w:szCs w:val="24"/>
+        </w:rPr>
+      </w:pPr>
+      <w:r>
+        <w:rPr>
+          <w:rFonts w:ascii="Arial" w:hAnsi="Arial" w:cs="Arial"/>
+          <w:b/>
+          <w:i/>
+          <w:szCs w:val="24"/>
+        </w:rPr>
+        <w:t>Etapa 02 – Definición de la Solución</w:t>
+      </w:r>
+    </w:p>
+    <w:p>
+      <w:pPr>
+        <w:pStyle w:val="Prrafodelista"/>
+        <w:ind w:left="1440"/>
+        <w:jc w:val="both"/>
+        <w:rPr>
+          <w:rFonts w:ascii="Arial" w:hAnsi="Arial" w:cs="Arial"/>
+          <w:szCs w:val="24"/>
+        </w:rPr>
+      </w:pPr>
+      <w:r>
+        <w:rPr>
+          <w:rFonts w:ascii="Arial" w:hAnsi="Arial" w:cs="Arial"/>
+          <w:i/>
+          <w:szCs w:val="24"/>
+        </w:rPr>
+        <w:t xml:space="preserve">Resultado Deseado: </w:t>
+      </w:r>
+      <w:r>
+        <w:rPr>
+          <w:rFonts w:ascii="Arial" w:hAnsi="Arial" w:cs="Arial"/>
+          <w:szCs w:val="24"/>
+        </w:rPr>
+        <w:t>Administrar y almacenar datos de facultad, carrera y/o materia. Generar dependencias entre materias de una carrera.</w:t>
+      </w:r>
+    </w:p>
+    <w:p>
+      <w:pPr>
+        <w:pStyle w:val="Prrafodelista"/>
+        <w:ind w:left="1440"/>
+        <w:jc w:val="both"/>
+        <w:rPr>
+          <w:rFonts w:ascii="Arial" w:hAnsi="Arial" w:cs="Arial"/>
+          <w:szCs w:val="24"/>
+        </w:rPr>
+      </w:pPr>
+      <w:r>
+        <w:rPr>
+          <w:rFonts w:ascii="Arial" w:hAnsi="Arial" w:cs="Arial"/>
+          <w:i/>
+          <w:szCs w:val="24"/>
+        </w:rPr>
+        <w:t>Datos Necesarios</w:t>
+      </w:r>
+      <w:r>
+        <w:rPr>
+          <w:rFonts w:ascii="Arial" w:hAnsi="Arial" w:cs="Arial"/>
+          <w:i/>
+          <w:szCs w:val="24"/>
+        </w:rPr>
+        <w:t>:</w:t>
+      </w:r>
+      <w:r>
+        <w:rPr>
+          <w:rFonts w:ascii="Arial" w:hAnsi="Arial" w:cs="Arial"/>
+          <w:i/>
+          <w:szCs w:val="24"/>
+        </w:rPr>
+        <w:t xml:space="preserve"> </w:t>
+      </w:r>
+      <w:proofErr w:type="spellStart"/>
+      <w:r>
+        <w:rPr>
+          <w:rFonts w:ascii="Arial" w:hAnsi="Arial" w:cs="Arial"/>
+          <w:szCs w:val="24"/>
+        </w:rPr>
+        <w:t>id_facultad</w:t>
+      </w:r>
+      <w:proofErr w:type="spellEnd"/>
+      <w:r>
+        <w:rPr>
+          <w:rFonts w:ascii="Arial" w:hAnsi="Arial" w:cs="Arial"/>
+          <w:szCs w:val="24"/>
+        </w:rPr>
+        <w:t xml:space="preserve">, facultad, estado, </w:t>
+      </w:r>
+      <w:proofErr w:type="spellStart"/>
+      <w:r>
+        <w:rPr>
+          <w:rFonts w:ascii="Arial" w:hAnsi="Arial" w:cs="Arial"/>
+          <w:szCs w:val="24"/>
+        </w:rPr>
+        <w:t>id_carrera</w:t>
+      </w:r>
+      <w:proofErr w:type="spellEnd"/>
+      <w:r>
+        <w:rPr>
+          <w:rFonts w:ascii="Arial" w:hAnsi="Arial" w:cs="Arial"/>
+          <w:szCs w:val="24"/>
+        </w:rPr>
+        <w:t xml:space="preserve">, carrera, </w:t>
+      </w:r>
+      <w:proofErr w:type="spellStart"/>
+      <w:r>
+        <w:rPr>
+          <w:rFonts w:ascii="Arial" w:hAnsi="Arial" w:cs="Arial"/>
+          <w:szCs w:val="24"/>
+        </w:rPr>
+        <w:t>codigo</w:t>
+      </w:r>
+      <w:proofErr w:type="spellEnd"/>
+      <w:r>
+        <w:rPr>
+          <w:rFonts w:ascii="Arial" w:hAnsi="Arial" w:cs="Arial"/>
+          <w:szCs w:val="24"/>
+        </w:rPr>
+        <w:t xml:space="preserve">, estado, </w:t>
+      </w:r>
+      <w:proofErr w:type="spellStart"/>
+      <w:r>
+        <w:rPr>
+          <w:rFonts w:ascii="Arial" w:hAnsi="Arial" w:cs="Arial"/>
+          <w:szCs w:val="24"/>
+        </w:rPr>
+        <w:t>id_materia</w:t>
+      </w:r>
+      <w:proofErr w:type="spellEnd"/>
+      <w:r>
+        <w:rPr>
+          <w:rFonts w:ascii="Arial" w:hAnsi="Arial" w:cs="Arial"/>
+          <w:szCs w:val="24"/>
+        </w:rPr>
+        <w:t xml:space="preserve">, materia, nivel, </w:t>
+      </w:r>
+      <w:proofErr w:type="spellStart"/>
+      <w:r>
+        <w:rPr>
+          <w:rFonts w:ascii="Arial" w:hAnsi="Arial" w:cs="Arial"/>
+          <w:szCs w:val="24"/>
+        </w:rPr>
+        <w:t>codigo</w:t>
+      </w:r>
+      <w:proofErr w:type="spellEnd"/>
+      <w:r>
+        <w:rPr>
+          <w:rFonts w:ascii="Arial" w:hAnsi="Arial" w:cs="Arial"/>
+          <w:szCs w:val="24"/>
+        </w:rPr>
+        <w:t xml:space="preserve">, sigla, estado, </w:t>
+      </w:r>
+      <w:proofErr w:type="spellStart"/>
+      <w:r>
+        <w:rPr>
+          <w:rFonts w:ascii="Arial" w:hAnsi="Arial" w:cs="Arial"/>
+          <w:szCs w:val="24"/>
+        </w:rPr>
+        <w:t>id_dependencia</w:t>
+      </w:r>
+      <w:proofErr w:type="spellEnd"/>
+      <w:r>
+        <w:rPr>
+          <w:rFonts w:ascii="Arial" w:hAnsi="Arial" w:cs="Arial"/>
+          <w:szCs w:val="24"/>
+        </w:rPr>
+        <w:t xml:space="preserve">, </w:t>
+      </w:r>
+      <w:proofErr w:type="spellStart"/>
+      <w:r>
+        <w:rPr>
+          <w:rFonts w:ascii="Arial" w:hAnsi="Arial" w:cs="Arial"/>
+          <w:szCs w:val="24"/>
+        </w:rPr>
+        <w:t>id_previa</w:t>
+      </w:r>
+      <w:proofErr w:type="spellEnd"/>
+      <w:r>
+        <w:rPr>
+          <w:rFonts w:ascii="Arial" w:hAnsi="Arial" w:cs="Arial"/>
+          <w:szCs w:val="24"/>
+        </w:rPr>
+        <w:t>.</w:t>
+      </w:r>
+    </w:p>
+    <w:p>
+      <w:pPr>
+        <w:pStyle w:val="Prrafodelista"/>
+        <w:ind w:left="1440"/>
+        <w:jc w:val="both"/>
+        <w:rPr>
+          <w:rFonts w:ascii="Arial" w:hAnsi="Arial" w:cs="Arial"/>
+          <w:szCs w:val="24"/>
+        </w:rPr>
+      </w:pPr>
+      <w:r>
+        <w:rPr>
+          <w:rFonts w:ascii="Arial" w:hAnsi="Arial" w:cs="Arial"/>
+          <w:i/>
+          <w:szCs w:val="24"/>
+        </w:rPr>
+        <w:t>Procesamiento:</w:t>
+      </w:r>
+      <w:r>
+        <w:rPr>
+          <w:rFonts w:ascii="Arial" w:hAnsi="Arial" w:cs="Arial"/>
+          <w:szCs w:val="24"/>
+        </w:rPr>
+        <w:t xml:space="preserve"> Lo primero que se debe crear es una Facultad, la misma cuenta con carreras y cada carrera cuenta con materias, estas serán almacenadas en su respectiva tabla Facultades, </w:t>
+      </w:r>
+      <w:r>
+        <w:rPr>
+          <w:rFonts w:ascii="Arial" w:hAnsi="Arial" w:cs="Arial"/>
+          <w:szCs w:val="24"/>
+        </w:rPr>
+        <w:t>Carreras y</w:t>
+      </w:r>
+      <w:r>
+        <w:rPr>
+          <w:rFonts w:ascii="Arial" w:hAnsi="Arial" w:cs="Arial"/>
+          <w:szCs w:val="24"/>
+        </w:rPr>
+        <w:t xml:space="preserve"> </w:t>
+      </w:r>
+      <w:r>
+        <w:rPr>
+          <w:rFonts w:ascii="Arial" w:hAnsi="Arial" w:cs="Arial"/>
+          <w:szCs w:val="24"/>
+        </w:rPr>
+        <w:t>Materias. También almacenaremos las dependencias de cada materia en la tabla Dependencias. Llegando a desarrollar métodos modulables que permitan una eficiente administración de la facultad.</w:t>
+      </w:r>
+    </w:p>
+    <w:p>
+      <w:pPr>
+        <w:pStyle w:val="Prrafodelista"/>
+        <w:numPr>
+          <w:ilvl w:val="0"/>
+          <w:numId w:val="25"/>
+        </w:numPr>
+        <w:rPr>
+          <w:rFonts w:ascii="Arial" w:hAnsi="Arial" w:cs="Arial"/>
+          <w:b/>
+          <w:i/>
+          <w:szCs w:val="24"/>
+        </w:rPr>
+      </w:pPr>
+      <w:r>
+        <w:rPr>
+          <w:rFonts w:ascii="Arial" w:hAnsi="Arial" w:cs="Arial"/>
+          <w:b/>
+          <w:i/>
+          <w:szCs w:val="24"/>
+        </w:rPr>
+        <w:t>Etapa 03 – Diseño de la Lógica</w:t>
+      </w:r>
+    </w:p>
+    <w:p>
+      <w:pPr>
+        <w:pStyle w:val="Prrafodelista"/>
+        <w:ind w:left="1440"/>
+        <w:rPr>
+          <w:rFonts w:ascii="Arial" w:hAnsi="Arial" w:cs="Arial"/>
+          <w:i/>
+          <w:szCs w:val="24"/>
+        </w:rPr>
+      </w:pPr>
+      <w:r>
+        <w:rPr>
+          <w:rFonts w:ascii="Arial" w:hAnsi="Arial" w:cs="Arial"/>
+          <w:i/>
+          <w:szCs w:val="24"/>
+        </w:rPr>
+        <w:t xml:space="preserve">Nombre del Proyecto: </w:t>
+      </w:r>
+    </w:p>
+    <w:p>
+      <w:pPr>
+        <w:pStyle w:val="Prrafodelista"/>
+        <w:ind w:left="1440"/>
+        <w:rPr>
+          <w:rFonts w:ascii="Arial" w:hAnsi="Arial" w:cs="Arial"/>
+          <w:i/>
+          <w:szCs w:val="24"/>
+        </w:rPr>
+      </w:pPr>
+      <w:r>
+        <w:rPr>
+          <w:rFonts w:ascii="Arial" w:hAnsi="Arial" w:cs="Arial"/>
+          <w:i/>
+          <w:szCs w:val="24"/>
+        </w:rPr>
+        <w:t>Diagrama de Paquetes:</w:t>
+      </w:r>
+    </w:p>
+    <w:p>
+      <w:pPr>
+        <w:pStyle w:val="Prrafodelista"/>
+        <w:ind w:left="1440"/>
+        <w:rPr>
+          <w:rFonts w:ascii="Arial" w:hAnsi="Arial" w:cs="Arial"/>
+          <w:i/>
+          <w:szCs w:val="24"/>
+        </w:rPr>
+      </w:pPr>
+      <w:r>
+        <w:rPr>
+          <w:rFonts w:ascii="Arial" w:hAnsi="Arial" w:cs="Arial"/>
+          <w:i/>
+          <w:szCs w:val="24"/>
+        </w:rPr>
+        <w:lastRenderedPageBreak/>
+        <w:t>Diagrama de Clases:</w:t>
+      </w:r>
+    </w:p>
+    <w:p>
+      <w:pPr>
+        <w:pStyle w:val="Prrafodelista"/>
+        <w:ind w:left="1440"/>
+        <w:rPr>
+          <w:rFonts w:ascii="Arial" w:hAnsi="Arial" w:cs="Arial"/>
+          <w:i/>
+          <w:szCs w:val="24"/>
+        </w:rPr>
+      </w:pPr>
+      <w:r>
+        <w:rPr>
+          <w:rFonts w:ascii="Arial" w:hAnsi="Arial" w:cs="Arial"/>
+          <w:i/>
+          <w:szCs w:val="24"/>
+        </w:rPr>
+        <w:t>Diseño de Interfaz Gráfica de Usuario (GUI):</w:t>
+      </w:r>
+    </w:p>
+    <w:p>
+      <w:pPr>
+        <w:pStyle w:val="Prrafodelista"/>
+        <w:ind w:left="1440"/>
+        <w:rPr>
+          <w:rFonts w:ascii="Arial" w:hAnsi="Arial" w:cs="Arial"/>
+          <w:i/>
+          <w:szCs w:val="24"/>
+        </w:rPr>
+      </w:pPr>
+      <w:r>
+        <w:rPr>
+          <w:rFonts w:ascii="Arial" w:hAnsi="Arial" w:cs="Arial"/>
+          <w:i/>
+          <w:szCs w:val="24"/>
+        </w:rPr>
+        <w:t>Graficas de Estructura de Datos:</w:t>
+      </w:r>
+    </w:p>
+    <w:p>
+      <w:pPr>
+        <w:pStyle w:val="Prrafodelista"/>
+        <w:numPr>
+          <w:ilvl w:val="0"/>
+          <w:numId w:val="25"/>
+        </w:numPr>
+        <w:rPr>
+          <w:rFonts w:ascii="Arial" w:hAnsi="Arial" w:cs="Arial"/>
+          <w:b/>
+          <w:i/>
+          <w:szCs w:val="24"/>
+        </w:rPr>
+      </w:pPr>
+      <w:r>
+        <w:rPr>
+          <w:rFonts w:ascii="Arial" w:hAnsi="Arial" w:cs="Arial"/>
+          <w:b/>
+          <w:i/>
+          <w:szCs w:val="24"/>
+        </w:rPr>
+        <w:t xml:space="preserve">Etapa 04 – Desarrollo de la Codificación </w:t>
+      </w:r>
+    </w:p>
+    <w:p>
+      <w:pPr>
+        <w:pStyle w:val="Prrafodelista"/>
+        <w:numPr>
+          <w:ilvl w:val="0"/>
+          <w:numId w:val="25"/>
+        </w:numPr>
+        <w:rPr>
+          <w:rFonts w:ascii="Arial" w:hAnsi="Arial" w:cs="Arial"/>
+          <w:b/>
+          <w:i/>
+          <w:szCs w:val="24"/>
+        </w:rPr>
+      </w:pPr>
+      <w:r>
+        <w:rPr>
+          <w:rFonts w:ascii="Arial" w:hAnsi="Arial" w:cs="Arial"/>
+          <w:b/>
+          <w:i/>
+          <w:szCs w:val="24"/>
+        </w:rPr>
+        <w:t xml:space="preserve">Etapa 05 – Depuración de Pruebas </w:t>
+      </w:r>
+    </w:p>
+    <w:p>
+      <w:pPr>
+        <w:pStyle w:val="Prrafodelista"/>
+        <w:ind w:left="1224"/>
+        <w:rPr>
+          <w:rFonts w:ascii="Arial" w:hAnsi="Arial" w:cs="Arial"/>
+          <w:b/>
+          <w:color w:val="00B050"/>
+          <w:sz w:val="24"/>
+          <w:szCs w:val="24"/>
+        </w:rPr>
+      </w:pPr>
+    </w:p>
+    <w:p>
+      <w:pPr>
+        <w:pStyle w:val="Prrafodelista"/>
+        <w:numPr>
+          <w:ilvl w:val="2"/>
+          <w:numId w:val="3"/>
+        </w:numPr>
+        <w:rPr>
+          <w:rFonts w:ascii="Arial" w:hAnsi="Arial" w:cs="Arial"/>
+          <w:b/>
+          <w:color w:val="00B050"/>
+          <w:sz w:val="24"/>
+          <w:szCs w:val="24"/>
+        </w:rPr>
+      </w:pPr>
+      <w:r>
+        <w:rPr>
+          <w:rFonts w:ascii="Arial" w:hAnsi="Arial" w:cs="Arial"/>
+          <w:b/>
+          <w:color w:val="00B050"/>
+          <w:sz w:val="24"/>
+          <w:szCs w:val="24"/>
+        </w:rPr>
+        <w:t>Módulo Administración  Publicaciones.</w:t>
+      </w:r>
+    </w:p>
+    <w:p>
+      <w:pPr>
+        <w:pStyle w:val="Prrafodelista"/>
+        <w:numPr>
+          <w:ilvl w:val="0"/>
+          <w:numId w:val="26"/>
+        </w:numPr>
+        <w:rPr>
+          <w:rFonts w:ascii="Arial" w:hAnsi="Arial" w:cs="Arial"/>
+          <w:b/>
+          <w:i/>
+          <w:szCs w:val="24"/>
+        </w:rPr>
+      </w:pPr>
+      <w:r>
+        <w:rPr>
+          <w:rFonts w:ascii="Arial" w:hAnsi="Arial" w:cs="Arial"/>
+          <w:b/>
+          <w:i/>
+          <w:szCs w:val="24"/>
+        </w:rPr>
+        <w:t>Etapa 01 – Descripción del Problema</w:t>
+      </w:r>
+    </w:p>
+    <w:p>
+      <w:pPr>
+        <w:pStyle w:val="Prrafodelista"/>
+        <w:ind w:left="1440"/>
+        <w:jc w:val="both"/>
+        <w:rPr>
+          <w:rFonts w:ascii="Arial" w:hAnsi="Arial" w:cs="Arial"/>
+          <w:b/>
+          <w:szCs w:val="24"/>
+        </w:rPr>
+      </w:pPr>
+      <w:r>
+        <w:rPr>
+          <w:rFonts w:ascii="Arial" w:hAnsi="Arial" w:cs="Arial"/>
+          <w:i/>
+          <w:szCs w:val="24"/>
+        </w:rPr>
+        <w:t>Enunciado:</w:t>
+      </w:r>
+      <w:r>
+        <w:rPr>
+          <w:rFonts w:ascii="Arial" w:hAnsi="Arial" w:cs="Arial"/>
+          <w:i/>
+          <w:szCs w:val="24"/>
+        </w:rPr>
+        <w:t xml:space="preserve"> </w:t>
+      </w:r>
+      <w:r>
+        <w:rPr>
+          <w:rFonts w:ascii="Arial" w:hAnsi="Arial" w:cs="Arial"/>
+          <w:szCs w:val="24"/>
+        </w:rPr>
+        <w:t>Diseñar un módulo que administre publicaciones por facultad, carrera y/o materia.</w:t>
+      </w:r>
+      <w:r>
+        <w:rPr>
+          <w:rFonts w:ascii="Arial" w:hAnsi="Arial" w:cs="Arial"/>
+          <w:szCs w:val="24"/>
+        </w:rPr>
+        <w:t xml:space="preserve"> Para este módulo se debe tomar en cuenta que debemos manejar tipos de usuario y que si una publicación esta fuera de las normas de la FPVA, esta debería ser borrada por un usuario administrador. El usuario podrá realizar publicaciones únicamente en la materia o carrera que tenga permisos. También se implementara el diseño del Portal Web.</w:t>
+      </w:r>
+    </w:p>
+    <w:p>
+      <w:pPr>
+        <w:pStyle w:val="Prrafodelista"/>
+        <w:numPr>
+          <w:ilvl w:val="0"/>
+          <w:numId w:val="26"/>
+        </w:numPr>
+        <w:rPr>
+          <w:rFonts w:ascii="Arial" w:hAnsi="Arial" w:cs="Arial"/>
+          <w:b/>
+          <w:i/>
+          <w:szCs w:val="24"/>
+        </w:rPr>
+      </w:pPr>
+      <w:r>
+        <w:rPr>
+          <w:rFonts w:ascii="Arial" w:hAnsi="Arial" w:cs="Arial"/>
+          <w:b/>
+          <w:i/>
+          <w:szCs w:val="24"/>
+        </w:rPr>
+        <w:t>Etapa 02 – Definición de la Solución</w:t>
+      </w:r>
+    </w:p>
+    <w:p>
+      <w:pPr>
+        <w:pStyle w:val="Prrafodelista"/>
+        <w:ind w:left="1440"/>
+        <w:rPr>
+          <w:rFonts w:ascii="Arial" w:hAnsi="Arial" w:cs="Arial"/>
+          <w:i/>
+          <w:szCs w:val="24"/>
+        </w:rPr>
+      </w:pPr>
+      <w:r>
+        <w:rPr>
+          <w:rFonts w:ascii="Arial" w:hAnsi="Arial" w:cs="Arial"/>
+          <w:i/>
+          <w:szCs w:val="24"/>
+        </w:rPr>
+        <w:t xml:space="preserve">Resultado Deseado: </w:t>
+      </w:r>
+    </w:p>
+    <w:p>
+      <w:pPr>
+        <w:pStyle w:val="Prrafodelista"/>
+        <w:ind w:left="1440"/>
+        <w:rPr>
+          <w:rFonts w:ascii="Arial" w:hAnsi="Arial" w:cs="Arial"/>
+          <w:szCs w:val="24"/>
+        </w:rPr>
+      </w:pPr>
+      <w:r>
+        <w:rPr>
+          <w:rFonts w:ascii="Arial" w:hAnsi="Arial" w:cs="Arial"/>
+          <w:i/>
+          <w:szCs w:val="24"/>
+        </w:rPr>
+        <w:t>Datos Necesarios</w:t>
+      </w:r>
+      <w:r>
+        <w:rPr>
+          <w:rFonts w:ascii="Arial" w:hAnsi="Arial" w:cs="Arial"/>
+          <w:i/>
+          <w:szCs w:val="24"/>
+        </w:rPr>
+        <w:t>:</w:t>
+      </w:r>
+    </w:p>
+    <w:p>
+      <w:pPr>
+        <w:pStyle w:val="Prrafodelista"/>
+        <w:ind w:left="1440"/>
+        <w:rPr>
+          <w:rFonts w:ascii="Arial" w:hAnsi="Arial" w:cs="Arial"/>
+          <w:i/>
+          <w:szCs w:val="24"/>
+        </w:rPr>
+      </w:pPr>
+      <w:r>
+        <w:rPr>
+          <w:rFonts w:ascii="Arial" w:hAnsi="Arial" w:cs="Arial"/>
+          <w:i/>
+          <w:szCs w:val="24"/>
+        </w:rPr>
+        <w:t>Procesamiento:</w:t>
+      </w:r>
+    </w:p>
+    <w:p>
+      <w:pPr>
+        <w:pStyle w:val="Prrafodelista"/>
+        <w:ind w:left="1440"/>
+        <w:rPr>
+          <w:rFonts w:ascii="Arial" w:hAnsi="Arial" w:cs="Arial"/>
+          <w:szCs w:val="24"/>
+        </w:rPr>
+      </w:pPr>
+      <w:r>
+        <w:rPr>
+          <w:rFonts w:ascii="Arial" w:hAnsi="Arial" w:cs="Arial"/>
+          <w:i/>
+          <w:szCs w:val="24"/>
+        </w:rPr>
+        <w:t xml:space="preserve">Resultado Deseado: </w:t>
+      </w:r>
+      <w:r>
+        <w:rPr>
+          <w:rFonts w:ascii="Arial" w:hAnsi="Arial" w:cs="Arial"/>
+          <w:szCs w:val="24"/>
+        </w:rPr>
+        <w:t>Almacenar y manipular los datos de los usuarios de la facultad. Asignar un rol, función y tarea.</w:t>
+      </w:r>
+    </w:p>
+    <w:p>
+      <w:pPr>
+        <w:pStyle w:val="Prrafodelista"/>
+        <w:ind w:left="1440"/>
+        <w:rPr>
+          <w:rFonts w:ascii="Arial" w:hAnsi="Arial" w:cs="Arial"/>
+          <w:szCs w:val="24"/>
+        </w:rPr>
+      </w:pPr>
+      <w:r>
+        <w:rPr>
+          <w:rFonts w:ascii="Arial" w:hAnsi="Arial" w:cs="Arial"/>
+          <w:i/>
+          <w:szCs w:val="24"/>
+        </w:rPr>
+        <w:t xml:space="preserve">Datos Necesarios: </w:t>
+      </w:r>
+      <w:r>
+        <w:rPr>
+          <w:rFonts w:ascii="Arial" w:hAnsi="Arial" w:cs="Arial"/>
+          <w:szCs w:val="24"/>
+        </w:rPr>
+        <w:t xml:space="preserve">id, </w:t>
+      </w:r>
+      <w:proofErr w:type="spellStart"/>
+      <w:r>
+        <w:rPr>
+          <w:rFonts w:ascii="Arial" w:hAnsi="Arial" w:cs="Arial"/>
+          <w:szCs w:val="24"/>
+        </w:rPr>
+        <w:t>name</w:t>
+      </w:r>
+      <w:proofErr w:type="spellEnd"/>
+      <w:r>
+        <w:rPr>
+          <w:rFonts w:ascii="Arial" w:hAnsi="Arial" w:cs="Arial"/>
+          <w:szCs w:val="24"/>
+        </w:rPr>
+        <w:t xml:space="preserve">, email, </w:t>
+      </w:r>
+      <w:proofErr w:type="spellStart"/>
+      <w:r>
+        <w:rPr>
+          <w:rFonts w:ascii="Arial" w:hAnsi="Arial" w:cs="Arial"/>
+          <w:szCs w:val="24"/>
+        </w:rPr>
+        <w:t>password</w:t>
+      </w:r>
+      <w:proofErr w:type="spellEnd"/>
+      <w:r>
+        <w:rPr>
+          <w:rFonts w:ascii="Arial" w:hAnsi="Arial" w:cs="Arial"/>
+          <w:szCs w:val="24"/>
+        </w:rPr>
+        <w:t xml:space="preserve">, tipo, educación, </w:t>
+      </w:r>
+      <w:proofErr w:type="spellStart"/>
+      <w:r>
+        <w:rPr>
+          <w:rFonts w:ascii="Arial" w:hAnsi="Arial" w:cs="Arial"/>
+          <w:szCs w:val="24"/>
+        </w:rPr>
+        <w:t>biografia</w:t>
+      </w:r>
+      <w:proofErr w:type="spellEnd"/>
+      <w:r>
+        <w:rPr>
+          <w:rFonts w:ascii="Arial" w:hAnsi="Arial" w:cs="Arial"/>
+          <w:szCs w:val="24"/>
+        </w:rPr>
+        <w:t xml:space="preserve">, estado, log, </w:t>
+      </w:r>
+      <w:proofErr w:type="spellStart"/>
+      <w:r>
+        <w:rPr>
+          <w:rFonts w:ascii="Arial" w:hAnsi="Arial" w:cs="Arial"/>
+          <w:szCs w:val="24"/>
+        </w:rPr>
+        <w:t>id_funcion</w:t>
+      </w:r>
+      <w:proofErr w:type="spellEnd"/>
+      <w:r>
+        <w:rPr>
+          <w:rFonts w:ascii="Arial" w:hAnsi="Arial" w:cs="Arial"/>
+          <w:szCs w:val="24"/>
+        </w:rPr>
+        <w:t xml:space="preserve">, función, </w:t>
+      </w:r>
+      <w:proofErr w:type="spellStart"/>
+      <w:r>
+        <w:rPr>
+          <w:rFonts w:ascii="Arial" w:hAnsi="Arial" w:cs="Arial"/>
+          <w:szCs w:val="24"/>
+        </w:rPr>
+        <w:t>id_tarea</w:t>
+      </w:r>
+      <w:proofErr w:type="spellEnd"/>
+      <w:r>
+        <w:rPr>
+          <w:rFonts w:ascii="Arial" w:hAnsi="Arial" w:cs="Arial"/>
+          <w:szCs w:val="24"/>
+        </w:rPr>
+        <w:t xml:space="preserve">, tarea, vista, </w:t>
+      </w:r>
+      <w:proofErr w:type="spellStart"/>
+      <w:r>
+        <w:rPr>
+          <w:rFonts w:ascii="Arial" w:hAnsi="Arial" w:cs="Arial"/>
+          <w:szCs w:val="24"/>
+        </w:rPr>
+        <w:t>id_rol</w:t>
+      </w:r>
+      <w:proofErr w:type="spellEnd"/>
+      <w:r>
+        <w:rPr>
+          <w:rFonts w:ascii="Arial" w:hAnsi="Arial" w:cs="Arial"/>
+          <w:szCs w:val="24"/>
+        </w:rPr>
+        <w:t xml:space="preserve">, rol, estado, </w:t>
+      </w:r>
+      <w:proofErr w:type="spellStart"/>
+      <w:r>
+        <w:rPr>
+          <w:rFonts w:ascii="Arial" w:hAnsi="Arial" w:cs="Arial"/>
+          <w:szCs w:val="24"/>
+        </w:rPr>
+        <w:t>created_at</w:t>
+      </w:r>
+      <w:proofErr w:type="spellEnd"/>
+      <w:r>
+        <w:rPr>
+          <w:rFonts w:ascii="Arial" w:hAnsi="Arial" w:cs="Arial"/>
+          <w:szCs w:val="24"/>
+        </w:rPr>
+        <w:t xml:space="preserve">, </w:t>
+      </w:r>
+      <w:proofErr w:type="spellStart"/>
+      <w:r>
+        <w:rPr>
+          <w:rFonts w:ascii="Arial" w:hAnsi="Arial" w:cs="Arial"/>
+          <w:szCs w:val="24"/>
+        </w:rPr>
+        <w:t>update_at</w:t>
+      </w:r>
+      <w:proofErr w:type="spellEnd"/>
+      <w:r>
+        <w:rPr>
+          <w:rFonts w:ascii="Arial" w:hAnsi="Arial" w:cs="Arial"/>
+          <w:szCs w:val="24"/>
+        </w:rPr>
+        <w:t xml:space="preserve">, </w:t>
+      </w:r>
+      <w:proofErr w:type="spellStart"/>
+      <w:r>
+        <w:rPr>
+          <w:rFonts w:ascii="Arial" w:hAnsi="Arial" w:cs="Arial"/>
+          <w:szCs w:val="24"/>
+        </w:rPr>
+        <w:t>id_usuario_tarea</w:t>
+      </w:r>
+      <w:proofErr w:type="spellEnd"/>
+      <w:r>
+        <w:rPr>
+          <w:rFonts w:ascii="Arial" w:hAnsi="Arial" w:cs="Arial"/>
+          <w:szCs w:val="24"/>
+        </w:rPr>
+        <w:t xml:space="preserve">, </w:t>
+      </w:r>
+      <w:proofErr w:type="spellStart"/>
+      <w:r>
+        <w:rPr>
+          <w:rFonts w:ascii="Arial" w:hAnsi="Arial" w:cs="Arial"/>
+          <w:szCs w:val="24"/>
+        </w:rPr>
+        <w:t>id_tareas_rol</w:t>
+      </w:r>
+      <w:proofErr w:type="spellEnd"/>
+      <w:r>
+        <w:rPr>
+          <w:rFonts w:ascii="Arial" w:hAnsi="Arial" w:cs="Arial"/>
+          <w:szCs w:val="24"/>
+        </w:rPr>
+        <w:t xml:space="preserve">. </w:t>
+      </w:r>
+    </w:p>
+    <w:p>
+      <w:pPr>
+        <w:pStyle w:val="Prrafodelista"/>
+        <w:ind w:left="1440"/>
+        <w:rPr>
+          <w:rFonts w:ascii="Arial" w:hAnsi="Arial" w:cs="Arial"/>
+          <w:szCs w:val="24"/>
+        </w:rPr>
+      </w:pPr>
+      <w:r>
+        <w:rPr>
+          <w:rFonts w:ascii="Arial" w:hAnsi="Arial" w:cs="Arial"/>
+          <w:i/>
+          <w:szCs w:val="24"/>
+        </w:rPr>
+        <w:t xml:space="preserve">Procesamiento: </w:t>
+      </w:r>
+      <w:r>
+        <w:rPr>
+          <w:rFonts w:ascii="Arial" w:hAnsi="Arial" w:cs="Arial"/>
+          <w:szCs w:val="24"/>
+        </w:rPr>
+        <w:t xml:space="preserve">El usuario ser registra en el sistema y se almacenara en una tabla denominada </w:t>
+      </w:r>
+      <w:proofErr w:type="spellStart"/>
+      <w:r>
+        <w:rPr>
+          <w:rFonts w:ascii="Arial" w:hAnsi="Arial" w:cs="Arial"/>
+          <w:szCs w:val="24"/>
+        </w:rPr>
+        <w:t>Users</w:t>
+      </w:r>
+      <w:proofErr w:type="spellEnd"/>
+      <w:r>
+        <w:rPr>
+          <w:rFonts w:ascii="Arial" w:hAnsi="Arial" w:cs="Arial"/>
+          <w:szCs w:val="24"/>
+        </w:rPr>
+        <w:t>, donde también interactúan las tabla Rol, Tarea y Función. Se desarrollaran los métodos para poder manipular los datos almacenados.</w:t>
+      </w:r>
+    </w:p>
+    <w:p>
+      <w:pPr>
+        <w:pStyle w:val="Prrafodelista"/>
+        <w:ind w:left="1440"/>
+        <w:rPr>
+          <w:rFonts w:ascii="Arial" w:hAnsi="Arial" w:cs="Arial"/>
+          <w:b/>
+          <w:i/>
+          <w:szCs w:val="24"/>
+        </w:rPr>
+      </w:pPr>
+      <w:bookmarkStart w:id="0" w:name="_GoBack"/>
+      <w:bookmarkEnd w:id="0"/>
+    </w:p>
+    <w:p>
+      <w:pPr>
+        <w:pStyle w:val="Prrafodelista"/>
+        <w:numPr>
+          <w:ilvl w:val="0"/>
+          <w:numId w:val="26"/>
+        </w:numPr>
+        <w:rPr>
+          <w:rFonts w:ascii="Arial" w:hAnsi="Arial" w:cs="Arial"/>
+          <w:b/>
+          <w:i/>
+          <w:szCs w:val="24"/>
+        </w:rPr>
+      </w:pPr>
+      <w:r>
+        <w:rPr>
+          <w:rFonts w:ascii="Arial" w:hAnsi="Arial" w:cs="Arial"/>
+          <w:b/>
+          <w:i/>
+          <w:szCs w:val="24"/>
+        </w:rPr>
+        <w:t>Etapa 03 – Diseño de la Lógica</w:t>
+      </w:r>
+    </w:p>
+    <w:p>
+      <w:pPr>
+        <w:pStyle w:val="Prrafodelista"/>
+        <w:ind w:left="1440"/>
+        <w:rPr>
+          <w:rFonts w:ascii="Arial" w:hAnsi="Arial" w:cs="Arial"/>
+          <w:i/>
+          <w:szCs w:val="24"/>
+        </w:rPr>
+      </w:pPr>
+      <w:r>
+        <w:rPr>
+          <w:rFonts w:ascii="Arial" w:hAnsi="Arial" w:cs="Arial"/>
+          <w:i/>
+          <w:szCs w:val="24"/>
+        </w:rPr>
+        <w:t xml:space="preserve">Nombre del Proyecto: </w:t>
+      </w:r>
+    </w:p>
+    <w:p>
+      <w:pPr>
+        <w:pStyle w:val="Prrafodelista"/>
+        <w:ind w:left="1440"/>
+        <w:rPr>
+          <w:rFonts w:ascii="Arial" w:hAnsi="Arial" w:cs="Arial"/>
+          <w:i/>
+          <w:szCs w:val="24"/>
+        </w:rPr>
+      </w:pPr>
+      <w:r>
+        <w:rPr>
+          <w:rFonts w:ascii="Arial" w:hAnsi="Arial" w:cs="Arial"/>
+          <w:i/>
+          <w:szCs w:val="24"/>
+        </w:rPr>
+        <w:t>Diagrama de Paquetes:</w:t>
+      </w:r>
+    </w:p>
+    <w:p>
+      <w:pPr>
+        <w:pStyle w:val="Prrafodelista"/>
+        <w:ind w:left="1440"/>
+        <w:rPr>
+          <w:rFonts w:ascii="Arial" w:hAnsi="Arial" w:cs="Arial"/>
+          <w:i/>
+          <w:szCs w:val="24"/>
+        </w:rPr>
+      </w:pPr>
+      <w:r>
+        <w:rPr>
+          <w:rFonts w:ascii="Arial" w:hAnsi="Arial" w:cs="Arial"/>
+          <w:i/>
+          <w:szCs w:val="24"/>
+        </w:rPr>
+        <w:t>Diagrama de Clases:</w:t>
+      </w:r>
+    </w:p>
+    <w:p>
+      <w:pPr>
+        <w:pStyle w:val="Prrafodelista"/>
+        <w:ind w:left="1440"/>
+        <w:rPr>
+          <w:rFonts w:ascii="Arial" w:hAnsi="Arial" w:cs="Arial"/>
+          <w:i/>
+          <w:szCs w:val="24"/>
+        </w:rPr>
+      </w:pPr>
+      <w:r>
+        <w:rPr>
+          <w:rFonts w:ascii="Arial" w:hAnsi="Arial" w:cs="Arial"/>
+          <w:i/>
+          <w:szCs w:val="24"/>
+        </w:rPr>
+        <w:t>Diseño de Interfaz Gráfica de Usuario (GUI):</w:t>
+      </w:r>
+    </w:p>
+    <w:p>
+      <w:pPr>
+        <w:pStyle w:val="Prrafodelista"/>
+        <w:ind w:left="1440"/>
+        <w:rPr>
+          <w:rFonts w:ascii="Arial" w:hAnsi="Arial" w:cs="Arial"/>
+          <w:i/>
+          <w:szCs w:val="24"/>
+        </w:rPr>
+      </w:pPr>
+      <w:r>
+        <w:rPr>
+          <w:rFonts w:ascii="Arial" w:hAnsi="Arial" w:cs="Arial"/>
+          <w:i/>
+          <w:szCs w:val="24"/>
+        </w:rPr>
+        <w:t>Graficas de Estructura de Datos:</w:t>
+      </w:r>
+    </w:p>
+    <w:p>
+      <w:pPr>
+        <w:pStyle w:val="Prrafodelista"/>
+        <w:numPr>
+          <w:ilvl w:val="0"/>
+          <w:numId w:val="26"/>
+        </w:numPr>
+        <w:rPr>
+          <w:rFonts w:ascii="Arial" w:hAnsi="Arial" w:cs="Arial"/>
+          <w:b/>
+          <w:i/>
+          <w:szCs w:val="24"/>
+        </w:rPr>
+      </w:pPr>
+      <w:r>
+        <w:rPr>
+          <w:rFonts w:ascii="Arial" w:hAnsi="Arial" w:cs="Arial"/>
+          <w:b/>
+          <w:i/>
+          <w:szCs w:val="24"/>
+        </w:rPr>
+        <w:t xml:space="preserve">Etapa 04 – Desarrollo de la Codificación </w:t>
+      </w:r>
+    </w:p>
+    <w:p>
+      <w:pPr>
+        <w:pStyle w:val="Prrafodelista"/>
+        <w:numPr>
+          <w:ilvl w:val="0"/>
+          <w:numId w:val="26"/>
+        </w:numPr>
+        <w:rPr>
+          <w:rFonts w:ascii="Arial" w:hAnsi="Arial" w:cs="Arial"/>
+          <w:b/>
+          <w:i/>
+          <w:szCs w:val="24"/>
+        </w:rPr>
+      </w:pPr>
+      <w:r>
+        <w:rPr>
+          <w:rFonts w:ascii="Arial" w:hAnsi="Arial" w:cs="Arial"/>
+          <w:b/>
+          <w:i/>
+          <w:szCs w:val="24"/>
+        </w:rPr>
+        <w:t xml:space="preserve">Etapa 05 – Depuración de Pruebas </w:t>
+      </w:r>
+    </w:p>
+    <w:p>
+      <w:pPr>
+        <w:pStyle w:val="Prrafodelista"/>
+        <w:ind w:left="1224"/>
+        <w:rPr>
+          <w:rFonts w:ascii="Arial" w:hAnsi="Arial" w:cs="Arial"/>
+          <w:b/>
+          <w:color w:val="00B050"/>
+          <w:sz w:val="24"/>
+          <w:szCs w:val="24"/>
+        </w:rPr>
+      </w:pPr>
+    </w:p>
+    <w:p>
+      <w:pPr>
+        <w:pStyle w:val="Prrafodelista"/>
+        <w:numPr>
+          <w:ilvl w:val="2"/>
+          <w:numId w:val="3"/>
+        </w:numPr>
+        <w:rPr>
+          <w:rFonts w:ascii="Arial" w:hAnsi="Arial" w:cs="Arial"/>
+          <w:b/>
+          <w:color w:val="00B050"/>
+          <w:sz w:val="24"/>
+          <w:szCs w:val="24"/>
+        </w:rPr>
+      </w:pPr>
+      <w:r>
+        <w:rPr>
+          <w:rFonts w:ascii="Arial" w:hAnsi="Arial" w:cs="Arial"/>
+          <w:b/>
+          <w:color w:val="00B050"/>
+          <w:sz w:val="24"/>
+          <w:szCs w:val="24"/>
+        </w:rPr>
+        <w:t>Módulo Administración  Web.</w:t>
+      </w:r>
+    </w:p>
+    <w:p>
+      <w:pPr>
+        <w:pStyle w:val="Prrafodelista"/>
+        <w:numPr>
+          <w:ilvl w:val="0"/>
+          <w:numId w:val="27"/>
+        </w:numPr>
+        <w:rPr>
+          <w:rFonts w:ascii="Arial" w:hAnsi="Arial" w:cs="Arial"/>
+          <w:b/>
+          <w:i/>
+          <w:szCs w:val="24"/>
+        </w:rPr>
+      </w:pPr>
+      <w:r>
+        <w:rPr>
+          <w:rFonts w:ascii="Arial" w:hAnsi="Arial" w:cs="Arial"/>
+          <w:b/>
+          <w:i/>
+          <w:szCs w:val="24"/>
+        </w:rPr>
+        <w:t>Etapa 01 – Descripción del Problema</w:t>
+      </w:r>
+    </w:p>
+    <w:p>
+      <w:pPr>
+        <w:pStyle w:val="Prrafodelista"/>
+        <w:ind w:left="1440"/>
+        <w:rPr>
+          <w:rFonts w:ascii="Arial" w:hAnsi="Arial" w:cs="Arial"/>
+          <w:b/>
+          <w:szCs w:val="24"/>
+        </w:rPr>
+      </w:pPr>
+      <w:r>
+        <w:rPr>
+          <w:rFonts w:ascii="Arial" w:hAnsi="Arial" w:cs="Arial"/>
+          <w:i/>
+          <w:szCs w:val="24"/>
+        </w:rPr>
+        <w:t>Enunciado:</w:t>
+      </w:r>
+      <w:r>
+        <w:rPr>
+          <w:rFonts w:ascii="Arial" w:hAnsi="Arial" w:cs="Arial"/>
+          <w:i/>
+          <w:szCs w:val="24"/>
+        </w:rPr>
+        <w:t xml:space="preserve"> </w:t>
+      </w:r>
+      <w:r>
+        <w:rPr>
+          <w:rFonts w:ascii="Arial" w:hAnsi="Arial" w:cs="Arial"/>
+          <w:szCs w:val="24"/>
+        </w:rPr>
+        <w:t>Se debe desarrollar un módulo que nos permita fusionar el sistema de administración con el portal web, para que el mismo pueda mostrar información filtrada por los usuarios del sistema a los usuarios visitantes.</w:t>
+      </w:r>
+    </w:p>
+    <w:p>
+      <w:pPr>
+        <w:pStyle w:val="Prrafodelista"/>
+        <w:numPr>
+          <w:ilvl w:val="0"/>
+          <w:numId w:val="27"/>
+        </w:numPr>
+        <w:rPr>
+          <w:rFonts w:ascii="Arial" w:hAnsi="Arial" w:cs="Arial"/>
+          <w:b/>
+          <w:i/>
+          <w:szCs w:val="24"/>
+        </w:rPr>
+      </w:pPr>
+      <w:r>
+        <w:rPr>
+          <w:rFonts w:ascii="Arial" w:hAnsi="Arial" w:cs="Arial"/>
+          <w:b/>
+          <w:i/>
+          <w:szCs w:val="24"/>
+        </w:rPr>
+        <w:lastRenderedPageBreak/>
+        <w:t>Etapa 02 – Definición de la Solución</w:t>
+      </w:r>
+    </w:p>
+    <w:p>
+      <w:pPr>
+        <w:pStyle w:val="Prrafodelista"/>
+        <w:ind w:left="1440"/>
+        <w:rPr>
+          <w:rFonts w:ascii="Arial" w:hAnsi="Arial" w:cs="Arial"/>
+          <w:i/>
+          <w:szCs w:val="24"/>
+        </w:rPr>
+      </w:pPr>
+      <w:r>
+        <w:rPr>
+          <w:rFonts w:ascii="Arial" w:hAnsi="Arial" w:cs="Arial"/>
+          <w:i/>
+          <w:szCs w:val="24"/>
+        </w:rPr>
+        <w:t xml:space="preserve">Resultado Deseado: </w:t>
+      </w:r>
+    </w:p>
+    <w:p>
+      <w:pPr>
+        <w:pStyle w:val="Prrafodelista"/>
+        <w:ind w:left="1440"/>
+        <w:rPr>
+          <w:rFonts w:ascii="Arial" w:hAnsi="Arial" w:cs="Arial"/>
+          <w:szCs w:val="24"/>
+        </w:rPr>
+      </w:pPr>
+      <w:r>
+        <w:rPr>
+          <w:rFonts w:ascii="Arial" w:hAnsi="Arial" w:cs="Arial"/>
+          <w:i/>
+          <w:szCs w:val="24"/>
+        </w:rPr>
+        <w:t>Datos Necesarios</w:t>
+      </w:r>
+      <w:r>
+        <w:rPr>
+          <w:rFonts w:ascii="Arial" w:hAnsi="Arial" w:cs="Arial"/>
+          <w:i/>
+          <w:szCs w:val="24"/>
+        </w:rPr>
+        <w:t>:</w:t>
+      </w:r>
+    </w:p>
+    <w:p>
+      <w:pPr>
+        <w:pStyle w:val="Prrafodelista"/>
+        <w:ind w:left="1440"/>
+        <w:rPr>
+          <w:rFonts w:ascii="Arial" w:hAnsi="Arial" w:cs="Arial"/>
+          <w:b/>
+          <w:i/>
+          <w:szCs w:val="24"/>
+        </w:rPr>
+      </w:pPr>
+      <w:r>
+        <w:rPr>
+          <w:rFonts w:ascii="Arial" w:hAnsi="Arial" w:cs="Arial"/>
+          <w:i/>
+          <w:szCs w:val="24"/>
+        </w:rPr>
+        <w:t>Procesamiento:</w:t>
+      </w:r>
+    </w:p>
+    <w:p>
+      <w:pPr>
+        <w:pStyle w:val="Prrafodelista"/>
+        <w:numPr>
+          <w:ilvl w:val="0"/>
+          <w:numId w:val="27"/>
+        </w:numPr>
+        <w:rPr>
+          <w:rFonts w:ascii="Arial" w:hAnsi="Arial" w:cs="Arial"/>
+          <w:b/>
+          <w:i/>
+          <w:szCs w:val="24"/>
+        </w:rPr>
+      </w:pPr>
+      <w:r>
+        <w:rPr>
+          <w:rFonts w:ascii="Arial" w:hAnsi="Arial" w:cs="Arial"/>
+          <w:b/>
+          <w:i/>
+          <w:szCs w:val="24"/>
+        </w:rPr>
+        <w:t>Etapa 03 – Diseño de la Lógica</w:t>
+      </w:r>
+    </w:p>
+    <w:p>
+      <w:pPr>
+        <w:pStyle w:val="Prrafodelista"/>
+        <w:ind w:left="1440"/>
+        <w:rPr>
+          <w:rFonts w:ascii="Arial" w:hAnsi="Arial" w:cs="Arial"/>
+          <w:i/>
+          <w:szCs w:val="24"/>
+        </w:rPr>
+      </w:pPr>
+      <w:r>
+        <w:rPr>
+          <w:rFonts w:ascii="Arial" w:hAnsi="Arial" w:cs="Arial"/>
+          <w:i/>
+          <w:szCs w:val="24"/>
+        </w:rPr>
+        <w:t xml:space="preserve">Nombre del Proyecto: </w:t>
+      </w:r>
+    </w:p>
+    <w:p>
+      <w:pPr>
+        <w:pStyle w:val="Prrafodelista"/>
+        <w:ind w:left="1440"/>
+        <w:rPr>
+          <w:rFonts w:ascii="Arial" w:hAnsi="Arial" w:cs="Arial"/>
+          <w:i/>
+          <w:szCs w:val="24"/>
+        </w:rPr>
+      </w:pPr>
+      <w:r>
+        <w:rPr>
+          <w:rFonts w:ascii="Arial" w:hAnsi="Arial" w:cs="Arial"/>
+          <w:i/>
+          <w:szCs w:val="24"/>
+        </w:rPr>
+        <w:t>Diagrama de Paquetes:</w:t>
+      </w:r>
+    </w:p>
+    <w:p>
+      <w:pPr>
+        <w:pStyle w:val="Prrafodelista"/>
+        <w:ind w:left="1440"/>
+        <w:rPr>
+          <w:rFonts w:ascii="Arial" w:hAnsi="Arial" w:cs="Arial"/>
+          <w:i/>
+          <w:szCs w:val="24"/>
+        </w:rPr>
+      </w:pPr>
+      <w:r>
+        <w:rPr>
+          <w:rFonts w:ascii="Arial" w:hAnsi="Arial" w:cs="Arial"/>
+          <w:i/>
+          <w:szCs w:val="24"/>
+        </w:rPr>
+        <w:t>Diagrama de Clases:</w:t>
+      </w:r>
+    </w:p>
+    <w:p>
+      <w:pPr>
+        <w:pStyle w:val="Prrafodelista"/>
+        <w:ind w:left="1440"/>
+        <w:rPr>
+          <w:rFonts w:ascii="Arial" w:hAnsi="Arial" w:cs="Arial"/>
+          <w:i/>
+          <w:szCs w:val="24"/>
+        </w:rPr>
+      </w:pPr>
+      <w:r>
+        <w:rPr>
+          <w:rFonts w:ascii="Arial" w:hAnsi="Arial" w:cs="Arial"/>
+          <w:i/>
+          <w:szCs w:val="24"/>
+        </w:rPr>
+        <w:t>Diseño de Interfaz Gráfica de Usuario (GUI):</w:t>
+      </w:r>
+    </w:p>
+    <w:p>
+      <w:pPr>
+        <w:pStyle w:val="Prrafodelista"/>
+        <w:ind w:left="1440"/>
+        <w:rPr>
+          <w:rFonts w:ascii="Arial" w:hAnsi="Arial" w:cs="Arial"/>
+          <w:i/>
+          <w:szCs w:val="24"/>
+        </w:rPr>
+      </w:pPr>
+      <w:r>
+        <w:rPr>
+          <w:rFonts w:ascii="Arial" w:hAnsi="Arial" w:cs="Arial"/>
+          <w:i/>
+          <w:szCs w:val="24"/>
+        </w:rPr>
+        <w:t>Graficas de Estructura de Datos:</w:t>
+      </w:r>
+    </w:p>
+    <w:p>
+      <w:pPr>
+        <w:pStyle w:val="Prrafodelista"/>
+        <w:numPr>
+          <w:ilvl w:val="0"/>
+          <w:numId w:val="27"/>
+        </w:numPr>
+        <w:rPr>
+          <w:rFonts w:ascii="Arial" w:hAnsi="Arial" w:cs="Arial"/>
+          <w:b/>
+          <w:i/>
+          <w:szCs w:val="24"/>
+        </w:rPr>
+      </w:pPr>
+      <w:r>
+        <w:rPr>
+          <w:rFonts w:ascii="Arial" w:hAnsi="Arial" w:cs="Arial"/>
+          <w:b/>
+          <w:i/>
+          <w:szCs w:val="24"/>
+        </w:rPr>
+        <w:t xml:space="preserve">Etapa 04 – Desarrollo de la Codificación </w:t>
+      </w:r>
+    </w:p>
+    <w:p>
+      <w:pPr>
+        <w:pStyle w:val="Prrafodelista"/>
+        <w:numPr>
+          <w:ilvl w:val="0"/>
+          <w:numId w:val="27"/>
+        </w:numPr>
+        <w:rPr>
+          <w:rFonts w:ascii="Arial" w:hAnsi="Arial" w:cs="Arial"/>
+          <w:b/>
+          <w:i/>
+          <w:szCs w:val="24"/>
+        </w:rPr>
+      </w:pPr>
+      <w:r>
+        <w:rPr>
+          <w:rFonts w:ascii="Arial" w:hAnsi="Arial" w:cs="Arial"/>
+          <w:b/>
+          <w:i/>
+          <w:szCs w:val="24"/>
+        </w:rPr>
+        <w:t xml:space="preserve">Etapa 05 – Depuración de Pruebas </w:t>
+      </w:r>
+    </w:p>
+    <w:p>
+      <w:pPr>
+        <w:pStyle w:val="Prrafodelista"/>
+        <w:ind w:left="1224"/>
+        <w:rPr>
+          <w:rFonts w:ascii="Arial" w:hAnsi="Arial" w:cs="Arial"/>
+          <w:b/>
+          <w:color w:val="00B050"/>
+          <w:sz w:val="24"/>
+          <w:szCs w:val="24"/>
+        </w:rPr>
+      </w:pPr>
+    </w:p>
+    <w:p>
+      <w:pPr>
+        <w:pStyle w:val="Prrafodelista"/>
+        <w:ind w:left="1224"/>
         <w:rPr>
           <w:rFonts w:ascii="Arial" w:hAnsi="Arial" w:cs="Arial"/>
           <w:b/>
@@ -3720,6 +7366,119 @@
     </w:lvl>
   </w:abstractNum>
   <w:abstractNum w:abstractNumId="2">
+    <w:nsid w:val="094257F8"/>
+    <w:multiLevelType w:val="hybridMultilevel"/>
+    <w:tmpl w:val="37FADEB6"/>
+    <w:lvl w:ilvl="0" w:tplc="0C0A0001">
+      <w:start w:val="1"/>
+      <w:numFmt w:val="bullet"/>
+      <w:lvlText w:val=""/>
+      <w:lvlJc w:val="left"/>
+      <w:pPr>
+        <w:ind w:left="1440" w:hanging="360"/>
+      </w:pPr>
+      <w:rPr>
+        <w:rFonts w:ascii="Symbol" w:hAnsi="Symbol" w:hint="default"/>
+      </w:rPr>
+    </w:lvl>
+    <w:lvl w:ilvl="1" w:tplc="0C0A0003" w:tentative="1">
+      <w:start w:val="1"/>
+      <w:numFmt w:val="bullet"/>
+      <w:lvlText w:val="o"/>
+      <w:lvlJc w:val="left"/>
+      <w:pPr>
+        <w:ind w:left="2160" w:hanging="360"/>
+      </w:pPr>
+      <w:rPr>
+        <w:rFonts w:ascii="Courier New" w:hAnsi="Courier New" w:cs="Courier New" w:hint="default"/>
+      </w:rPr>
+    </w:lvl>
+    <w:lvl w:ilvl="2" w:tplc="0C0A0005" w:tentative="1">
+      <w:start w:val="1"/>
+      <w:numFmt w:val="bullet"/>
+      <w:lvlText w:val=""/>
+      <w:lvlJc w:val="left"/>
+      <w:pPr>
+        <w:ind w:left="2880" w:hanging="360"/>
+      </w:pPr>
+      <w:rPr>
+        <w:rFonts w:ascii="Wingdings" w:hAnsi="Wingdings" w:hint="default"/>
+      </w:rPr>
+    </w:lvl>
+    <w:lvl w:ilvl="3" w:tplc="0C0A0001" w:tentative="1">
+      <w:start w:val="1"/>
+      <w:numFmt w:val="bullet"/>
+      <w:lvlText w:val=""/>
+      <w:lvlJc w:val="left"/>
+      <w:pPr>
+        <w:ind w:left="3600" w:hanging="360"/>
+      </w:pPr>
+      <w:rPr>
+        <w:rFonts w:ascii="Symbol" w:hAnsi="Symbol" w:hint="default"/>
+      </w:rPr>
+    </w:lvl>
+    <w:lvl w:ilvl="4" w:tplc="0C0A0003" w:tentative="1">
+      <w:start w:val="1"/>
+      <w:numFmt w:val="bullet"/>
+      <w:lvlText w:val="o"/>
+      <w:lvlJc w:val="left"/>
+      <w:pPr>
+        <w:ind w:left="4320" w:hanging="360"/>
+      </w:pPr>
+      <w:rPr>
+        <w:rFonts w:ascii="Courier New" w:hAnsi="Courier New" w:cs="Courier New" w:hint="default"/>
+      </w:rPr>
+    </w:lvl>
+    <w:lvl w:ilvl="5" w:tplc="0C0A0005" w:tentative="1">
+      <w:start w:val="1"/>
+      <w:numFmt w:val="bullet"/>
+      <w:lvlText w:val=""/>
+      <w:lvlJc w:val="left"/>
+      <w:pPr>
+        <w:ind w:left="5040" w:hanging="360"/>
+      </w:pPr>
+      <w:rPr>
+        <w:rFonts w:ascii="Wingdings" w:hAnsi="Wingdings" w:hint="default"/>
+      </w:rPr>
+    </w:lvl>
+    <w:lvl w:ilvl="6" w:tplc="0C0A0001" w:tentative="1">
+      <w:start w:val="1"/>
+      <w:numFmt w:val="bullet"/>
+      <w:lvlText w:val=""/>
+      <w:lvlJc w:val="left"/>
+      <w:pPr>
+        <w:ind w:left="5760" w:hanging="360"/>
+      </w:pPr>
+      <w:rPr>
+        <w:rFonts w:ascii="Symbol" w:hAnsi="Symbol" w:hint="default"/>
+      </w:rPr>
+    </w:lvl>
+    <w:lvl w:ilvl="7" w:tplc="0C0A0003" w:tentative="1">
+      <w:start w:val="1"/>
+      <w:numFmt w:val="bullet"/>
+      <w:lvlText w:val="o"/>
+      <w:lvlJc w:val="left"/>
+      <w:pPr>
+        <w:ind w:left="6480" w:hanging="360"/>
+      </w:pPr>
+      <w:rPr>
+        <w:rFonts w:ascii="Courier New" w:hAnsi="Courier New" w:cs="Courier New" w:hint="default"/>
+      </w:rPr>
+    </w:lvl>
+    <w:lvl w:ilvl="8" w:tplc="0C0A0005" w:tentative="1">
+      <w:start w:val="1"/>
+      <w:numFmt w:val="bullet"/>
+      <w:lvlText w:val=""/>
+      <w:lvlJc w:val="left"/>
+      <w:pPr>
+        <w:ind w:left="7200" w:hanging="360"/>
+      </w:pPr>
+      <w:rPr>
+        <w:rFonts w:ascii="Wingdings" w:hAnsi="Wingdings" w:hint="default"/>
+      </w:rPr>
+    </w:lvl>
+  </w:abstractNum>
+  <w:abstractNum w:abstractNumId="3">
     <w:nsid w:val="0A9F2D12"/>
     <w:multiLevelType w:val="multilevel"/>
     <w:tmpl w:val="0C0A001F"/>
@@ -3805,7 +7564,7 @@
       </w:pPr>
     </w:lvl>
   </w:abstractNum>
-  <w:abstractNum w:abstractNumId="3">
+  <w:abstractNum w:abstractNumId="4">
     <w:nsid w:val="16E86F42"/>
     <w:multiLevelType w:val="multilevel"/>
     <w:tmpl w:val="6A744566"/>
@@ -3926,7 +7685,7 @@
       </w:rPr>
     </w:lvl>
   </w:abstractNum>
-  <w:abstractNum w:abstractNumId="4">
+  <w:abstractNum w:abstractNumId="5">
     <w:nsid w:val="1A375D17"/>
     <w:multiLevelType w:val="multilevel"/>
     <w:tmpl w:val="6A744566"/>
@@ -4047,7 +7806,7 @@
       </w:rPr>
     </w:lvl>
   </w:abstractNum>
-  <w:abstractNum w:abstractNumId="5">
+  <w:abstractNum w:abstractNumId="6">
     <w:nsid w:val="26B229B1"/>
     <w:multiLevelType w:val="multilevel"/>
     <w:tmpl w:val="0C0A001F"/>
@@ -4133,7 +7892,7 @@
       </w:pPr>
     </w:lvl>
   </w:abstractNum>
-  <w:abstractNum w:abstractNumId="6">
+  <w:abstractNum w:abstractNumId="7">
     <w:nsid w:val="2A1804FF"/>
     <w:multiLevelType w:val="hybridMultilevel"/>
     <w:tmpl w:val="2438E268"/>
@@ -4246,7 +8005,7 @@
       </w:rPr>
     </w:lvl>
   </w:abstractNum>
-  <w:abstractNum w:abstractNumId="7">
+  <w:abstractNum w:abstractNumId="8">
     <w:nsid w:val="3148422F"/>
     <w:multiLevelType w:val="hybridMultilevel"/>
     <w:tmpl w:val="AF7A6132"/>
@@ -4359,7 +8118,96 @@
       </w:rPr>
     </w:lvl>
   </w:abstractNum>
-  <w:abstractNum w:abstractNumId="8">
+  <w:abstractNum w:abstractNumId="9">
+    <w:nsid w:val="32F64A42"/>
+    <w:multiLevelType w:val="multilevel"/>
+    <w:tmpl w:val="A4000FC0"/>
+    <w:lvl w:ilvl="0">
+      <w:start w:val="1"/>
+      <w:numFmt w:val="bullet"/>
+      <w:lvlText w:val=""/>
+      <w:lvlJc w:val="left"/>
+      <w:pPr>
+        <w:ind w:left="1440" w:hanging="360"/>
+      </w:pPr>
+      <w:rPr>
+        <w:rFonts w:ascii="Symbol" w:hAnsi="Symbol" w:hint="default"/>
+      </w:rPr>
+    </w:lvl>
+    <w:lvl w:ilvl="1">
+      <w:start w:val="1"/>
+      <w:numFmt w:val="decimal"/>
+      <w:lvlText w:val="%1.%2."/>
+      <w:lvlJc w:val="left"/>
+      <w:pPr>
+        <w:ind w:left="1872" w:hanging="432"/>
+      </w:pPr>
+    </w:lvl>
+    <w:lvl w:ilvl="2">
+      <w:start w:val="1"/>
+      <w:numFmt w:val="decimal"/>
+      <w:lvlText w:val="%1.%2.%3."/>
+      <w:lvlJc w:val="left"/>
+      <w:pPr>
+        <w:ind w:left="2304" w:hanging="504"/>
+      </w:pPr>
+    </w:lvl>
+    <w:lvl w:ilvl="3">
+      <w:start w:val="1"/>
+      <w:numFmt w:val="decimal"/>
+      <w:lvlText w:val="%1.%2.%3.%4."/>
+      <w:lvlJc w:val="left"/>
+      <w:pPr>
+        <w:ind w:left="2808" w:hanging="648"/>
+      </w:pPr>
+    </w:lvl>
+    <w:lvl w:ilvl="4">
+      <w:start w:val="1"/>
+      <w:numFmt w:val="decimal"/>
+      <w:lvlText w:val="%1.%2.%3.%4.%5."/>
+      <w:lvlJc w:val="left"/>
+      <w:pPr>
+        <w:ind w:left="3312" w:hanging="792"/>
+      </w:pPr>
+    </w:lvl>
+    <w:lvl w:ilvl="5">
+      <w:start w:val="1"/>
+      <w:numFmt w:val="decimal"/>
+      <w:lvlText w:val="%1.%2.%3.%4.%5.%6."/>
+      <w:lvlJc w:val="left"/>
+      <w:pPr>
+        <w:ind w:left="3816" w:hanging="936"/>
+      </w:pPr>
+    </w:lvl>
+    <w:lvl w:ilvl="6">
+      <w:start w:val="1"/>
+      <w:numFmt w:val="decimal"/>
+      <w:lvlText w:val="%1.%2.%3.%4.%5.%6.%7."/>
+      <w:lvlJc w:val="left"/>
+      <w:pPr>
+        <w:ind w:left="4320" w:hanging="1080"/>
+      </w:pPr>
+    </w:lvl>
+    <w:lvl w:ilvl="7">
+      <w:start w:val="1"/>
+      <w:numFmt w:val="decimal"/>
+      <w:lvlText w:val="%1.%2.%3.%4.%5.%6.%7.%8."/>
+      <w:lvlJc w:val="left"/>
+      <w:pPr>
+        <w:ind w:left="4824" w:hanging="1224"/>
+      </w:pPr>
+    </w:lvl>
+    <w:lvl w:ilvl="8">
+      <w:start w:val="1"/>
+      <w:numFmt w:val="decimal"/>
+      <w:lvlText w:val="%1.%2.%3.%4.%5.%6.%7.%8.%9."/>
+      <w:lvlJc w:val="left"/>
+      <w:pPr>
+        <w:ind w:left="5400" w:hanging="1440"/>
+      </w:pPr>
+    </w:lvl>
+  </w:abstractNum>
+  <w:abstractNum w:abstractNumId="10">
     <w:nsid w:val="386B2726"/>
     <w:multiLevelType w:val="hybridMultilevel"/>
     <w:tmpl w:val="E3BA09B2"/>
@@ -4472,7 +8320,7 @@
       </w:rPr>
     </w:lvl>
   </w:abstractNum>
-  <w:abstractNum w:abstractNumId="9">
+  <w:abstractNum w:abstractNumId="11">
     <w:nsid w:val="3E370635"/>
     <w:multiLevelType w:val="hybridMultilevel"/>
     <w:tmpl w:val="A406132E"/>
@@ -4585,7 +8433,7 @@
       </w:rPr>
     </w:lvl>
   </w:abstractNum>
-  <w:abstractNum w:abstractNumId="10">
+  <w:abstractNum w:abstractNumId="12">
     <w:nsid w:val="3FC05AA3"/>
     <w:multiLevelType w:val="multilevel"/>
     <w:tmpl w:val="0C0A001F"/>
@@ -4671,7 +8519,96 @@
       </w:pPr>
     </w:lvl>
   </w:abstractNum>
-  <w:abstractNum w:abstractNumId="11">
+  <w:abstractNum w:abstractNumId="13">
+    <w:nsid w:val="421C7AAB"/>
+    <w:multiLevelType w:val="multilevel"/>
+    <w:tmpl w:val="A4000FC0"/>
+    <w:lvl w:ilvl="0">
+      <w:start w:val="1"/>
+      <w:numFmt w:val="bullet"/>
+      <w:lvlText w:val=""/>
+      <w:lvlJc w:val="left"/>
+      <w:pPr>
+        <w:ind w:left="1440" w:hanging="360"/>
+      </w:pPr>
+      <w:rPr>
+        <w:rFonts w:ascii="Symbol" w:hAnsi="Symbol" w:hint="default"/>
+      </w:rPr>
+    </w:lvl>
+    <w:lvl w:ilvl="1">
+      <w:start w:val="1"/>
+      <w:numFmt w:val="decimal"/>
+      <w:lvlText w:val="%1.%2."/>
+      <w:lvlJc w:val="left"/>
+      <w:pPr>
+        <w:ind w:left="1872" w:hanging="432"/>
+      </w:pPr>
+    </w:lvl>
+    <w:lvl w:ilvl="2">
+      <w:start w:val="1"/>
+      <w:numFmt w:val="decimal"/>
+      <w:lvlText w:val="%1.%2.%3."/>
+      <w:lvlJc w:val="left"/>
+      <w:pPr>
+        <w:ind w:left="2304" w:hanging="504"/>
+      </w:pPr>
+    </w:lvl>
+    <w:lvl w:ilvl="3">
+      <w:start w:val="1"/>
+      <w:numFmt w:val="decimal"/>
+      <w:lvlText w:val="%1.%2.%3.%4."/>
+      <w:lvlJc w:val="left"/>
+      <w:pPr>
+        <w:ind w:left="2808" w:hanging="648"/>
+      </w:pPr>
+    </w:lvl>
+    <w:lvl w:ilvl="4">
+      <w:start w:val="1"/>
+      <w:numFmt w:val="decimal"/>
+      <w:lvlText w:val="%1.%2.%3.%4.%5."/>
+      <w:lvlJc w:val="left"/>
+      <w:pPr>
+        <w:ind w:left="3312" w:hanging="792"/>
+      </w:pPr>
+    </w:lvl>
+    <w:lvl w:ilvl="5">
+      <w:start w:val="1"/>
+      <w:numFmt w:val="decimal"/>
+      <w:lvlText w:val="%1.%2.%3.%4.%5.%6."/>
+      <w:lvlJc w:val="left"/>
+      <w:pPr>
+        <w:ind w:left="3816" w:hanging="936"/>
+      </w:pPr>
+    </w:lvl>
+    <w:lvl w:ilvl="6">
+      <w:start w:val="1"/>
+      <w:numFmt w:val="decimal"/>
+      <w:lvlText w:val="%1.%2.%3.%4.%5.%6.%7."/>
+      <w:lvlJc w:val="left"/>
+      <w:pPr>
+        <w:ind w:left="4320" w:hanging="1080"/>
+      </w:pPr>
+    </w:lvl>
+    <w:lvl w:ilvl="7">
+      <w:start w:val="1"/>
+      <w:numFmt w:val="decimal"/>
+      <w:lvlText w:val="%1.%2.%3.%4.%5.%6.%7.%8."/>
+      <w:lvlJc w:val="left"/>
+      <w:pPr>
+        <w:ind w:left="4824" w:hanging="1224"/>
+      </w:pPr>
+    </w:lvl>
+    <w:lvl w:ilvl="8">
+      <w:start w:val="1"/>
+      <w:numFmt w:val="decimal"/>
+      <w:lvlText w:val="%1.%2.%3.%4.%5.%6.%7.%8.%9."/>
+      <w:lvlJc w:val="left"/>
+      <w:pPr>
+        <w:ind w:left="5400" w:hanging="1440"/>
+      </w:pPr>
+    </w:lvl>
+  </w:abstractNum>
+  <w:abstractNum w:abstractNumId="14">
     <w:nsid w:val="432A6A8F"/>
     <w:multiLevelType w:val="hybridMultilevel"/>
     <w:tmpl w:val="99642F2E"/>
@@ -4784,7 +8721,96 @@
       </w:rPr>
     </w:lvl>
   </w:abstractNum>
-  <w:abstractNum w:abstractNumId="12">
+  <w:abstractNum w:abstractNumId="15">
+    <w:nsid w:val="47345DD4"/>
+    <w:multiLevelType w:val="multilevel"/>
+    <w:tmpl w:val="A4000FC0"/>
+    <w:lvl w:ilvl="0">
+      <w:start w:val="1"/>
+      <w:numFmt w:val="bullet"/>
+      <w:lvlText w:val=""/>
+      <w:lvlJc w:val="left"/>
+      <w:pPr>
+        <w:ind w:left="1440" w:hanging="360"/>
+      </w:pPr>
+      <w:rPr>
+        <w:rFonts w:ascii="Symbol" w:hAnsi="Symbol" w:hint="default"/>
+      </w:rPr>
+    </w:lvl>
+    <w:lvl w:ilvl="1">
+      <w:start w:val="1"/>
+      <w:numFmt w:val="decimal"/>
+      <w:lvlText w:val="%1.%2."/>
+      <w:lvlJc w:val="left"/>
+      <w:pPr>
+        <w:ind w:left="1872" w:hanging="432"/>
+      </w:pPr>
+    </w:lvl>
+    <w:lvl w:ilvl="2">
+      <w:start w:val="1"/>
+      <w:numFmt w:val="decimal"/>
+      <w:lvlText w:val="%1.%2.%3."/>
+      <w:lvlJc w:val="left"/>
+      <w:pPr>
+        <w:ind w:left="2304" w:hanging="504"/>
+      </w:pPr>
+    </w:lvl>
+    <w:lvl w:ilvl="3">
+      <w:start w:val="1"/>
+      <w:numFmt w:val="decimal"/>
+      <w:lvlText w:val="%1.%2.%3.%4."/>
+      <w:lvlJc w:val="left"/>
+      <w:pPr>
+        <w:ind w:left="2808" w:hanging="648"/>
+      </w:pPr>
+    </w:lvl>
+    <w:lvl w:ilvl="4">
+      <w:start w:val="1"/>
+      <w:numFmt w:val="decimal"/>
+      <w:lvlText w:val="%1.%2.%3.%4.%5."/>
+      <w:lvlJc w:val="left"/>
+      <w:pPr>
+        <w:ind w:left="3312" w:hanging="792"/>
+      </w:pPr>
+    </w:lvl>
+    <w:lvl w:ilvl="5">
+      <w:start w:val="1"/>
+      <w:numFmt w:val="decimal"/>
+      <w:lvlText w:val="%1.%2.%3.%4.%5.%6."/>
+      <w:lvlJc w:val="left"/>
+      <w:pPr>
+        <w:ind w:left="3816" w:hanging="936"/>
+      </w:pPr>
+    </w:lvl>
+    <w:lvl w:ilvl="6">
+      <w:start w:val="1"/>
+      <w:numFmt w:val="decimal"/>
+      <w:lvlText w:val="%1.%2.%3.%4.%5.%6.%7."/>
+      <w:lvlJc w:val="left"/>
+      <w:pPr>
+        <w:ind w:left="4320" w:hanging="1080"/>
+      </w:pPr>
+    </w:lvl>
+    <w:lvl w:ilvl="7">
+      <w:start w:val="1"/>
+      <w:numFmt w:val="decimal"/>
+      <w:lvlText w:val="%1.%2.%3.%4.%5.%6.%7.%8."/>
+      <w:lvlJc w:val="left"/>
+      <w:pPr>
+        <w:ind w:left="4824" w:hanging="1224"/>
+      </w:pPr>
+    </w:lvl>
+    <w:lvl w:ilvl="8">
+      <w:start w:val="1"/>
+      <w:numFmt w:val="decimal"/>
+      <w:lvlText w:val="%1.%2.%3.%4.%5.%6.%7.%8.%9."/>
+      <w:lvlJc w:val="left"/>
+      <w:pPr>
+        <w:ind w:left="5400" w:hanging="1440"/>
+      </w:pPr>
+    </w:lvl>
+  </w:abstractNum>
+  <w:abstractNum w:abstractNumId="16">
     <w:nsid w:val="4A6F3F26"/>
     <w:multiLevelType w:val="multilevel"/>
     <w:tmpl w:val="0C0A001F"/>
@@ -4870,7 +8896,7 @@
       </w:pPr>
     </w:lvl>
   </w:abstractNum>
-  <w:abstractNum w:abstractNumId="13">
+  <w:abstractNum w:abstractNumId="17">
     <w:nsid w:val="4DBB49B0"/>
     <w:multiLevelType w:val="hybridMultilevel"/>
     <w:tmpl w:val="5F884930"/>
@@ -4956,7 +8982,7 @@
       </w:pPr>
     </w:lvl>
   </w:abstractNum>
-  <w:abstractNum w:abstractNumId="14">
+  <w:abstractNum w:abstractNumId="18">
     <w:nsid w:val="5122456C"/>
     <w:multiLevelType w:val="multilevel"/>
     <w:tmpl w:val="0C0A001F"/>
@@ -5042,7 +9068,7 @@
       </w:pPr>
     </w:lvl>
   </w:abstractNum>
-  <w:abstractNum w:abstractNumId="15">
+  <w:abstractNum w:abstractNumId="19">
     <w:nsid w:val="612B7C6B"/>
     <w:multiLevelType w:val="multilevel"/>
     <w:tmpl w:val="6A744566"/>
@@ -5163,7 +9189,7 @@
       </w:rPr>
     </w:lvl>
   </w:abstractNum>
-  <w:abstractNum w:abstractNumId="16">
+  <w:abstractNum w:abstractNumId="20">
     <w:nsid w:val="6212295F"/>
     <w:multiLevelType w:val="hybridMultilevel"/>
     <w:tmpl w:val="6E006F9C"/>
@@ -5276,7 +9302,96 @@
       </w:rPr>
     </w:lvl>
   </w:abstractNum>
-  <w:abstractNum w:abstractNumId="17">
+  <w:abstractNum w:abstractNumId="21">
+    <w:nsid w:val="68C75657"/>
+    <w:multiLevelType w:val="multilevel"/>
+    <w:tmpl w:val="A4000FC0"/>
+    <w:lvl w:ilvl="0">
+      <w:start w:val="1"/>
+      <w:numFmt w:val="bullet"/>
+      <w:lvlText w:val=""/>
+      <w:lvlJc w:val="left"/>
+      <w:pPr>
+        <w:ind w:left="1440" w:hanging="360"/>
+      </w:pPr>
+      <w:rPr>
+        <w:rFonts w:ascii="Symbol" w:hAnsi="Symbol" w:hint="default"/>
+      </w:rPr>
+    </w:lvl>
+    <w:lvl w:ilvl="1">
+      <w:start w:val="1"/>
+      <w:numFmt w:val="decimal"/>
+      <w:lvlText w:val="%1.%2."/>
+      <w:lvlJc w:val="left"/>
+      <w:pPr>
+        <w:ind w:left="1872" w:hanging="432"/>
+      </w:pPr>
+    </w:lvl>
+    <w:lvl w:ilvl="2">
+      <w:start w:val="1"/>
+      <w:numFmt w:val="decimal"/>
+      <w:lvlText w:val="%1.%2.%3."/>
+      <w:lvlJc w:val="left"/>
+      <w:pPr>
+        <w:ind w:left="2304" w:hanging="504"/>
+      </w:pPr>
+    </w:lvl>
+    <w:lvl w:ilvl="3">
+      <w:start w:val="1"/>
+      <w:numFmt w:val="decimal"/>
+      <w:lvlText w:val="%1.%2.%3.%4."/>
+      <w:lvlJc w:val="left"/>
+      <w:pPr>
+        <w:ind w:left="2808" w:hanging="648"/>
+      </w:pPr>
+    </w:lvl>
+    <w:lvl w:ilvl="4">
+      <w:start w:val="1"/>
+      <w:numFmt w:val="decimal"/>
+      <w:lvlText w:val="%1.%2.%3.%4.%5."/>
+      <w:lvlJc w:val="left"/>
+      <w:pPr>
+        <w:ind w:left="3312" w:hanging="792"/>
+      </w:pPr>
+    </w:lvl>
+    <w:lvl w:ilvl="5">
+      <w:start w:val="1"/>
+      <w:numFmt w:val="decimal"/>
+      <w:lvlText w:val="%1.%2.%3.%4.%5.%6."/>
+      <w:lvlJc w:val="left"/>
+      <w:pPr>
+        <w:ind w:left="3816" w:hanging="936"/>
+      </w:pPr>
+    </w:lvl>
+    <w:lvl w:ilvl="6">
+      <w:start w:val="1"/>
+      <w:numFmt w:val="decimal"/>
+      <w:lvlText w:val="%1.%2.%3.%4.%5.%6.%7."/>
+      <w:lvlJc w:val="left"/>
+      <w:pPr>
+        <w:ind w:left="4320" w:hanging="1080"/>
+      </w:pPr>
+    </w:lvl>
+    <w:lvl w:ilvl="7">
+      <w:start w:val="1"/>
+      <w:numFmt w:val="decimal"/>
+      <w:lvlText w:val="%1.%2.%3.%4.%5.%6.%7.%8."/>
+      <w:lvlJc w:val="left"/>
+      <w:pPr>
+        <w:ind w:left="4824" w:hanging="1224"/>
+      </w:pPr>
+    </w:lvl>
+    <w:lvl w:ilvl="8">
+      <w:start w:val="1"/>
+      <w:numFmt w:val="decimal"/>
+      <w:lvlText w:val="%1.%2.%3.%4.%5.%6.%7.%8.%9."/>
+      <w:lvlJc w:val="left"/>
+      <w:pPr>
+        <w:ind w:left="5400" w:hanging="1440"/>
+      </w:pPr>
+    </w:lvl>
+  </w:abstractNum>
+  <w:abstractNum w:abstractNumId="22">
     <w:nsid w:val="6A1C082D"/>
     <w:multiLevelType w:val="hybridMultilevel"/>
     <w:tmpl w:val="04463124"/>
@@ -5389,7 +9504,7 @@
       </w:rPr>
     </w:lvl>
   </w:abstractNum>
-  <w:abstractNum w:abstractNumId="18">
+  <w:abstractNum w:abstractNumId="23">
     <w:nsid w:val="6E4105F7"/>
     <w:multiLevelType w:val="hybridMultilevel"/>
     <w:tmpl w:val="FA505938"/>
@@ -5502,7 +9617,7 @@
       </w:rPr>
     </w:lvl>
   </w:abstractNum>
-  <w:abstractNum w:abstractNumId="19">
+  <w:abstractNum w:abstractNumId="24">
     <w:nsid w:val="779D0909"/>
     <w:multiLevelType w:val="multilevel"/>
     <w:tmpl w:val="0C0A001F"/>
@@ -5588,7 +9703,7 @@
       </w:pPr>
     </w:lvl>
   </w:abstractNum>
-  <w:abstractNum w:abstractNumId="20">
+  <w:abstractNum w:abstractNumId="25">
     <w:nsid w:val="77F830EC"/>
     <w:multiLevelType w:val="hybridMultilevel"/>
     <w:tmpl w:val="37C4EB3C"/>
@@ -5674,7 +9789,7 @@
       </w:pPr>
     </w:lvl>
   </w:abstractNum>
-  <w:abstractNum w:abstractNumId="21">
+  <w:abstractNum w:abstractNumId="26">
     <w:nsid w:val="78CC6A84"/>
     <w:multiLevelType w:val="multilevel"/>
     <w:tmpl w:val="1C6E2636"/>
@@ -5824,70 +9939,85 @@
     </w:lvl>
   </w:abstractNum>
   <w:num w:numId="1">
-    <w:abstractNumId w:val="21"/>
+    <w:abstractNumId w:val="26"/>
   </w:num>
   <w:num w:numId="2">
-    <w:abstractNumId w:val="20"/>
+    <w:abstractNumId w:val="25"/>
   </w:num>
   <w:num w:numId="3">
-    <w:abstractNumId w:val="5"/>
+    <w:abstractNumId w:val="6"/>
   </w:num>
   <w:num w:numId="4">
-    <w:abstractNumId w:val="10"/>
+    <w:abstractNumId w:val="12"/>
   </w:num>
   <w:num w:numId="5">
-    <w:abstractNumId w:val="14"/>
+    <w:abstractNumId w:val="18"/>
   </w:num>
   <w:num w:numId="6">
     <w:abstractNumId w:val="1"/>
   </w:num>
   <w:num w:numId="7">
-    <w:abstractNumId w:val="13"/>
+    <w:abstractNumId w:val="17"/>
   </w:num>
   <w:num w:numId="8">
-    <w:abstractNumId w:val="6"/>
+    <w:abstractNumId w:val="7"/>
   </w:num>
   <w:num w:numId="9">
-    <w:abstractNumId w:val="9"/>
+    <w:abstractNumId w:val="11"/>
   </w:num>
   <w:num w:numId="10">
+    <w:abstractNumId w:val="24"/>
+  </w:num>
+  <w:num w:numId="11">
+    <w:abstractNumId w:val="3"/>
+  </w:num>
+  <w:num w:numId="12">
+    <w:abstractNumId w:val="23"/>
+  </w:num>
+  <w:num w:numId="13">
+    <w:abstractNumId w:val="14"/>
+  </w:num>
+  <w:num w:numId="14">
+    <w:abstractNumId w:val="22"/>
+  </w:num>
+  <w:num w:numId="15">
     <w:abstractNumId w:val="19"/>
   </w:num>
-  <w:num w:numId="11">
-    <w:abstractNumId w:val="2"/>
-  </w:num>
-  <w:num w:numId="12">
-    <w:abstractNumId w:val="18"/>
-  </w:num>
-  <w:num w:numId="13">
-    <w:abstractNumId w:val="11"/>
-  </w:num>
-  <w:num w:numId="14">
-    <w:abstractNumId w:val="17"/>
-  </w:num>
-  <w:num w:numId="15">
-    <w:abstractNumId w:val="15"/>
-  </w:num>
   <w:num w:numId="16">
-    <w:abstractNumId w:val="12"/>
+    <w:abstractNumId w:val="16"/>
   </w:num>
   <w:num w:numId="17">
-    <w:abstractNumId w:val="3"/>
+    <w:abstractNumId w:val="4"/>
   </w:num>
   <w:num w:numId="18">
-    <w:abstractNumId w:val="4"/>
+    <w:abstractNumId w:val="5"/>
   </w:num>
   <w:num w:numId="19">
-    <w:abstractNumId w:val="7"/>
+    <w:abstractNumId w:val="8"/>
   </w:num>
   <w:num w:numId="20">
     <w:abstractNumId w:val="0"/>
   </w:num>
   <w:num w:numId="21">
-    <w:abstractNumId w:val="8"/>
+    <w:abstractNumId w:val="10"/>
   </w:num>
   <w:num w:numId="22">
-    <w:abstractNumId w:val="16"/>
+    <w:abstractNumId w:val="20"/>
+  </w:num>
+  <w:num w:numId="23">
+    <w:abstractNumId w:val="2"/>
+  </w:num>
+  <w:num w:numId="24">
+    <w:abstractNumId w:val="13"/>
+  </w:num>
+  <w:num w:numId="25">
+    <w:abstractNumId w:val="21"/>
+  </w:num>
+  <w:num w:numId="26">
+    <w:abstractNumId w:val="9"/>
+  </w:num>
+  <w:num w:numId="27">
+    <w:abstractNumId w:val="15"/>
   </w:num>
 </w:numbering>
 </file>
@@ -7489,7 +11619,6 @@
   <w:rsids>
     <w:rsidRoot w:val="004E50E2"/>
     <w:rsid w:val="004E50E2"/>
-    <w:rsid w:val="009A11F4"/>
   </w:rsids>
   <m:mathPr>
     <m:mathFont m:val="Cambria Math"/>
@@ -8268,7 +12397,7 @@
 </file>
 
 <file path=customXml/itemProps1.xml><?xml version="1.0" encoding="utf-8"?>
-<ds:datastoreItem xmlns:ds="http://schemas.openxmlformats.org/officeDocument/2006/customXml" ds:itemID="{1FF87B49-B8FB-4918-8710-BA818DCAA247}">
+<ds:datastoreItem xmlns:ds="http://schemas.openxmlformats.org/officeDocument/2006/customXml" ds:itemID="{C8844073-0408-4050-B76D-487A3CAAD4B9}">
   <ds:schemaRefs>
     <ds:schemaRef ds:uri="http://schemas.openxmlformats.org/officeDocument/2006/bibliography"/>
   </ds:schemaRefs>

</xml_diff>